<commit_message>
Menghapus Kesimpulan dari Bab 2
</commit_message>
<xml_diff>
--- a/Lap-TA-1516-D4-TI02_REV2.docx
+++ b/Lap-TA-1516-D4-TI02_REV2.docx
@@ -1555,7 +1555,7 @@
       <w:pPr>
         <w:pStyle w:val="Heading1"/>
       </w:pPr>
-      <w:bookmarkStart w:id="0" w:name="_Toc441608251"/>
+      <w:bookmarkStart w:id="0" w:name="_Toc441653179"/>
       <w:r>
         <w:t>Prakata</w:t>
       </w:r>
@@ -1845,7 +1845,7 @@
       <w:pPr>
         <w:pStyle w:val="Heading1"/>
       </w:pPr>
-      <w:bookmarkStart w:id="1" w:name="_Toc441608252"/>
+      <w:bookmarkStart w:id="1" w:name="_Toc441653180"/>
       <w:r>
         <w:t>Abstrak</w:t>
       </w:r>
@@ -1860,7 +1860,7 @@
       <w:pPr>
         <w:pStyle w:val="Heading1"/>
       </w:pPr>
-      <w:bookmarkStart w:id="2" w:name="_Toc441608253"/>
+      <w:bookmarkStart w:id="2" w:name="_Toc441653181"/>
       <w:r>
         <w:t>Daftar Isi</w:t>
       </w:r>
@@ -1883,7 +1883,7 @@
       <w:r>
         <w:fldChar w:fldCharType="separate"/>
       </w:r>
-      <w:hyperlink w:anchor="_Toc441608251" w:history="1">
+      <w:hyperlink w:anchor="_Toc441653179" w:history="1">
         <w:r>
           <w:rPr>
             <w:rStyle w:val="Hyperlink"/>
@@ -1910,7 +1910,7 @@
             <w:noProof/>
             <w:webHidden/>
           </w:rPr>
-          <w:instrText xml:space="preserve"> PAGEREF _Toc441608251 \h </w:instrText>
+          <w:instrText xml:space="preserve"> PAGEREF _Toc441653179 \h </w:instrText>
         </w:r>
         <w:r>
           <w:rPr>
@@ -1949,7 +1949,7 @@
           <w:noProof/>
         </w:rPr>
       </w:pPr>
-      <w:hyperlink w:anchor="_Toc441608252" w:history="1">
+      <w:hyperlink w:anchor="_Toc441653180" w:history="1">
         <w:r>
           <w:rPr>
             <w:rStyle w:val="Hyperlink"/>
@@ -1976,7 +1976,7 @@
             <w:noProof/>
             <w:webHidden/>
           </w:rPr>
-          <w:instrText xml:space="preserve"> PAGEREF _Toc441608252 \h </w:instrText>
+          <w:instrText xml:space="preserve"> PAGEREF _Toc441653180 \h </w:instrText>
         </w:r>
         <w:r>
           <w:rPr>
@@ -2015,7 +2015,7 @@
           <w:noProof/>
         </w:rPr>
       </w:pPr>
-      <w:hyperlink w:anchor="_Toc441608253" w:history="1">
+      <w:hyperlink w:anchor="_Toc441653181" w:history="1">
         <w:r>
           <w:rPr>
             <w:rStyle w:val="Hyperlink"/>
@@ -2042,7 +2042,7 @@
             <w:noProof/>
             <w:webHidden/>
           </w:rPr>
-          <w:instrText xml:space="preserve"> PAGEREF _Toc441608253 \h </w:instrText>
+          <w:instrText xml:space="preserve"> PAGEREF _Toc441653181 \h </w:instrText>
         </w:r>
         <w:r>
           <w:rPr>
@@ -2081,7 +2081,7 @@
           <w:noProof/>
         </w:rPr>
       </w:pPr>
-      <w:hyperlink w:anchor="_Toc441608254" w:history="1">
+      <w:hyperlink w:anchor="_Toc441653182" w:history="1">
         <w:r>
           <w:rPr>
             <w:rStyle w:val="Hyperlink"/>
@@ -2108,7 +2108,7 @@
             <w:noProof/>
             <w:webHidden/>
           </w:rPr>
-          <w:instrText xml:space="preserve"> PAGEREF _Toc441608254 \h </w:instrText>
+          <w:instrText xml:space="preserve"> PAGEREF _Toc441653182 \h </w:instrText>
         </w:r>
         <w:r>
           <w:rPr>
@@ -2147,7 +2147,7 @@
           <w:noProof/>
         </w:rPr>
       </w:pPr>
-      <w:hyperlink w:anchor="_Toc441608255" w:history="1">
+      <w:hyperlink w:anchor="_Toc441653183" w:history="1">
         <w:r>
           <w:rPr>
             <w:rStyle w:val="Hyperlink"/>
@@ -2174,7 +2174,7 @@
             <w:noProof/>
             <w:webHidden/>
           </w:rPr>
-          <w:instrText xml:space="preserve"> PAGEREF _Toc441608255 \h </w:instrText>
+          <w:instrText xml:space="preserve"> PAGEREF _Toc441653183 \h </w:instrText>
         </w:r>
         <w:r>
           <w:rPr>
@@ -2213,7 +2213,7 @@
           <w:noProof/>
         </w:rPr>
       </w:pPr>
-      <w:hyperlink w:anchor="_Toc441608256" w:history="1">
+      <w:hyperlink w:anchor="_Toc441653184" w:history="1">
         <w:r>
           <w:rPr>
             <w:rStyle w:val="Hyperlink"/>
@@ -2240,7 +2240,7 @@
             <w:noProof/>
             <w:webHidden/>
           </w:rPr>
-          <w:instrText xml:space="preserve"> PAGEREF _Toc441608256 \h </w:instrText>
+          <w:instrText xml:space="preserve"> PAGEREF _Toc441653184 \h </w:instrText>
         </w:r>
         <w:r>
           <w:rPr>
@@ -2285,7 +2285,7 @@
           <w:sz w:val="22"/>
         </w:rPr>
       </w:pPr>
-      <w:hyperlink w:anchor="_Toc441608257" w:history="1">
+      <w:hyperlink w:anchor="_Toc441653185" w:history="1">
         <w:r>
           <w:rPr>
             <w:rStyle w:val="Hyperlink"/>
@@ -2332,7 +2332,7 @@
             <w:webHidden/>
             <w:sz w:val="22"/>
           </w:rPr>
-          <w:instrText xml:space="preserve"> PAGEREF _Toc441608257 \h </w:instrText>
+          <w:instrText xml:space="preserve"> PAGEREF _Toc441653185 \h </w:instrText>
         </w:r>
         <w:r>
           <w:rPr>
@@ -2381,7 +2381,7 @@
           <w:sz w:val="22"/>
         </w:rPr>
       </w:pPr>
-      <w:hyperlink w:anchor="_Toc441608258" w:history="1">
+      <w:hyperlink w:anchor="_Toc441653186" w:history="1">
         <w:r>
           <w:rPr>
             <w:rStyle w:val="Hyperlink"/>
@@ -2428,7 +2428,7 @@
             <w:webHidden/>
             <w:sz w:val="22"/>
           </w:rPr>
-          <w:instrText xml:space="preserve"> PAGEREF _Toc441608258 \h </w:instrText>
+          <w:instrText xml:space="preserve"> PAGEREF _Toc441653186 \h </w:instrText>
         </w:r>
         <w:r>
           <w:rPr>
@@ -2477,7 +2477,7 @@
           <w:sz w:val="22"/>
         </w:rPr>
       </w:pPr>
-      <w:hyperlink w:anchor="_Toc441608259" w:history="1">
+      <w:hyperlink w:anchor="_Toc441653187" w:history="1">
         <w:r>
           <w:rPr>
             <w:rStyle w:val="Hyperlink"/>
@@ -2524,7 +2524,7 @@
             <w:webHidden/>
             <w:sz w:val="22"/>
           </w:rPr>
-          <w:instrText xml:space="preserve"> PAGEREF _Toc441608259 \h </w:instrText>
+          <w:instrText xml:space="preserve"> PAGEREF _Toc441653187 \h </w:instrText>
         </w:r>
         <w:r>
           <w:rPr>
@@ -2573,7 +2573,7 @@
           <w:sz w:val="22"/>
         </w:rPr>
       </w:pPr>
-      <w:hyperlink w:anchor="_Toc441608260" w:history="1">
+      <w:hyperlink w:anchor="_Toc441653188" w:history="1">
         <w:r>
           <w:rPr>
             <w:rStyle w:val="Hyperlink"/>
@@ -2620,7 +2620,7 @@
             <w:webHidden/>
             <w:sz w:val="22"/>
           </w:rPr>
-          <w:instrText xml:space="preserve"> PAGEREF _Toc441608260 \h </w:instrText>
+          <w:instrText xml:space="preserve"> PAGEREF _Toc441653188 \h </w:instrText>
         </w:r>
         <w:r>
           <w:rPr>
@@ -2669,7 +2669,7 @@
           <w:sz w:val="22"/>
         </w:rPr>
       </w:pPr>
-      <w:hyperlink w:anchor="_Toc441608261" w:history="1">
+      <w:hyperlink w:anchor="_Toc441653189" w:history="1">
         <w:r>
           <w:rPr>
             <w:rStyle w:val="Hyperlink"/>
@@ -2716,7 +2716,7 @@
             <w:webHidden/>
             <w:sz w:val="22"/>
           </w:rPr>
-          <w:instrText xml:space="preserve"> PAGEREF _Toc441608261 \h </w:instrText>
+          <w:instrText xml:space="preserve"> PAGEREF _Toc441653189 \h </w:instrText>
         </w:r>
         <w:r>
           <w:rPr>
@@ -2759,7 +2759,7 @@
           <w:noProof/>
         </w:rPr>
       </w:pPr>
-      <w:hyperlink w:anchor="_Toc441608262" w:history="1">
+      <w:hyperlink w:anchor="_Toc441653190" w:history="1">
         <w:r>
           <w:rPr>
             <w:rStyle w:val="Hyperlink"/>
@@ -2786,7 +2786,7 @@
             <w:noProof/>
             <w:webHidden/>
           </w:rPr>
-          <w:instrText xml:space="preserve"> PAGEREF _Toc441608262 \h </w:instrText>
+          <w:instrText xml:space="preserve"> PAGEREF _Toc441653190 \h </w:instrText>
         </w:r>
         <w:r>
           <w:rPr>
@@ -2831,7 +2831,7 @@
           <w:sz w:val="22"/>
         </w:rPr>
       </w:pPr>
-      <w:hyperlink w:anchor="_Toc441608263" w:history="1">
+      <w:hyperlink w:anchor="_Toc441653191" w:history="1">
         <w:r>
           <w:rPr>
             <w:rStyle w:val="Hyperlink"/>
@@ -2878,7 +2878,7 @@
             <w:webHidden/>
             <w:sz w:val="22"/>
           </w:rPr>
-          <w:instrText xml:space="preserve"> PAGEREF _Toc441608263 \h </w:instrText>
+          <w:instrText xml:space="preserve"> PAGEREF _Toc441653191 \h </w:instrText>
         </w:r>
         <w:r>
           <w:rPr>
@@ -2927,7 +2927,7 @@
           <w:sz w:val="22"/>
         </w:rPr>
       </w:pPr>
-      <w:hyperlink w:anchor="_Toc441608264" w:history="1">
+      <w:hyperlink w:anchor="_Toc441653192" w:history="1">
         <w:r>
           <w:rPr>
             <w:rStyle w:val="Hyperlink"/>
@@ -2974,7 +2974,7 @@
             <w:webHidden/>
             <w:sz w:val="22"/>
           </w:rPr>
-          <w:instrText xml:space="preserve"> PAGEREF _Toc441608264 \h </w:instrText>
+          <w:instrText xml:space="preserve"> PAGEREF _Toc441653192 \h </w:instrText>
         </w:r>
         <w:r>
           <w:rPr>
@@ -3023,7 +3023,7 @@
           <w:sz w:val="22"/>
         </w:rPr>
       </w:pPr>
-      <w:hyperlink w:anchor="_Toc441608265" w:history="1">
+      <w:hyperlink w:anchor="_Toc441653193" w:history="1">
         <w:r>
           <w:rPr>
             <w:rStyle w:val="Hyperlink"/>
@@ -3072,7 +3072,7 @@
             <w:webHidden/>
             <w:sz w:val="22"/>
           </w:rPr>
-          <w:instrText xml:space="preserve"> PAGEREF _Toc441608265 \h </w:instrText>
+          <w:instrText xml:space="preserve"> PAGEREF _Toc441653193 \h </w:instrText>
         </w:r>
         <w:r>
           <w:rPr>
@@ -3121,7 +3121,7 @@
           <w:sz w:val="22"/>
         </w:rPr>
       </w:pPr>
-      <w:hyperlink w:anchor="_Toc441608266" w:history="1">
+      <w:hyperlink w:anchor="_Toc441653194" w:history="1">
         <w:r>
           <w:rPr>
             <w:rStyle w:val="Hyperlink"/>
@@ -3169,7 +3169,7 @@
             <w:webHidden/>
             <w:sz w:val="22"/>
           </w:rPr>
-          <w:instrText xml:space="preserve"> PAGEREF _Toc441608266 \h </w:instrText>
+          <w:instrText xml:space="preserve"> PAGEREF _Toc441653194 \h </w:instrText>
         </w:r>
         <w:r>
           <w:rPr>
@@ -3218,7 +3218,7 @@
           <w:sz w:val="22"/>
         </w:rPr>
       </w:pPr>
-      <w:hyperlink w:anchor="_Toc441608267" w:history="1">
+      <w:hyperlink w:anchor="_Toc441653195" w:history="1">
         <w:r>
           <w:rPr>
             <w:rStyle w:val="Hyperlink"/>
@@ -3283,7 +3283,7 @@
             <w:webHidden/>
             <w:sz w:val="22"/>
           </w:rPr>
-          <w:instrText xml:space="preserve"> PAGEREF _Toc441608267 \h </w:instrText>
+          <w:instrText xml:space="preserve"> PAGEREF _Toc441653195 \h </w:instrText>
         </w:r>
         <w:r>
           <w:rPr>
@@ -3332,7 +3332,7 @@
           <w:sz w:val="22"/>
         </w:rPr>
       </w:pPr>
-      <w:hyperlink w:anchor="_Toc441608268" w:history="1">
+      <w:hyperlink w:anchor="_Toc441653196" w:history="1">
         <w:r>
           <w:rPr>
             <w:rStyle w:val="Hyperlink"/>
@@ -3397,7 +3397,7 @@
             <w:webHidden/>
             <w:sz w:val="22"/>
           </w:rPr>
-          <w:instrText xml:space="preserve"> PAGEREF _Toc441608268 \h </w:instrText>
+          <w:instrText xml:space="preserve"> PAGEREF _Toc441653196 \h </w:instrText>
         </w:r>
         <w:r>
           <w:rPr>
@@ -3446,7 +3446,7 @@
           <w:sz w:val="22"/>
         </w:rPr>
       </w:pPr>
-      <w:hyperlink w:anchor="_Toc441608269" w:history="1">
+      <w:hyperlink w:anchor="_Toc441653197" w:history="1">
         <w:r>
           <w:rPr>
             <w:rStyle w:val="Hyperlink"/>
@@ -3511,7 +3511,7 @@
             <w:webHidden/>
             <w:sz w:val="22"/>
           </w:rPr>
-          <w:instrText xml:space="preserve"> PAGEREF _Toc441608269 \h </w:instrText>
+          <w:instrText xml:space="preserve"> PAGEREF _Toc441653197 \h </w:instrText>
         </w:r>
         <w:r>
           <w:rPr>
@@ -3560,7 +3560,7 @@
           <w:sz w:val="22"/>
         </w:rPr>
       </w:pPr>
-      <w:hyperlink w:anchor="_Toc441608270" w:history="1">
+      <w:hyperlink w:anchor="_Toc441653198" w:history="1">
         <w:r>
           <w:rPr>
             <w:rStyle w:val="Hyperlink"/>
@@ -3625,7 +3625,7 @@
             <w:webHidden/>
             <w:sz w:val="22"/>
           </w:rPr>
-          <w:instrText xml:space="preserve"> PAGEREF _Toc441608270 \h </w:instrText>
+          <w:instrText xml:space="preserve"> PAGEREF _Toc441653198 \h </w:instrText>
         </w:r>
         <w:r>
           <w:rPr>
@@ -3655,6 +3655,72 @@
             <w:noProof/>
             <w:webHidden/>
             <w:sz w:val="22"/>
+          </w:rPr>
+          <w:fldChar w:fldCharType="end"/>
+        </w:r>
+      </w:hyperlink>
+    </w:p>
+    <w:p>
+      <w:pPr>
+        <w:pStyle w:val="TOC1"/>
+        <w:rPr>
+          <w:rFonts w:asciiTheme="minorHAnsi" w:eastAsiaTheme="minorEastAsia" w:hAnsiTheme="minorHAnsi"/>
+          <w:noProof/>
+        </w:rPr>
+      </w:pPr>
+      <w:hyperlink w:anchor="_Toc441653199" w:history="1">
+        <w:r>
+          <w:rPr>
+            <w:rStyle w:val="Hyperlink"/>
+            <w:noProof/>
+          </w:rPr>
+          <w:t>BAB III ANALISIS</w:t>
+        </w:r>
+        <w:r>
+          <w:rPr>
+            <w:noProof/>
+            <w:webHidden/>
+          </w:rPr>
+          <w:tab/>
+        </w:r>
+        <w:r>
+          <w:rPr>
+            <w:noProof/>
+            <w:webHidden/>
+          </w:rPr>
+          <w:fldChar w:fldCharType="begin"/>
+        </w:r>
+        <w:r>
+          <w:rPr>
+            <w:noProof/>
+            <w:webHidden/>
+          </w:rPr>
+          <w:instrText xml:space="preserve"> PAGEREF _Toc441653199 \h </w:instrText>
+        </w:r>
+        <w:r>
+          <w:rPr>
+            <w:noProof/>
+            <w:webHidden/>
+          </w:rPr>
+        </w:r>
+        <w:r>
+          <w:rPr>
+            <w:noProof/>
+            <w:webHidden/>
+          </w:rPr>
+          <w:fldChar w:fldCharType="separate"/>
+        </w:r>
+        <w:r>
+          <w:rPr>
+            <w:noProof/>
+            <w:webHidden/>
+          </w:rPr>
+          <w:t>23</w:t>
+        </w:r>
+        <w:r>
+          <w:rPr>
+            <w:noProof/>
+            <w:webHidden/>
           </w:rPr>
           <w:fldChar w:fldCharType="end"/>
         </w:r>
@@ -3674,14 +3740,14 @@
           <w:sz w:val="22"/>
         </w:rPr>
       </w:pPr>
-      <w:hyperlink w:anchor="_Toc441608271" w:history="1">
+      <w:hyperlink w:anchor="_Toc441653200" w:history="1">
         <w:r>
           <w:rPr>
             <w:rStyle w:val="Hyperlink"/>
             <w:noProof/>
             <w:sz w:val="22"/>
           </w:rPr>
-          <w:t>2.9</w:t>
+          <w:t>3.1</w:t>
         </w:r>
         <w:r>
           <w:rPr>
@@ -3697,7 +3763,7 @@
             <w:noProof/>
             <w:sz w:val="22"/>
           </w:rPr>
-          <w:t>Kesimpulan</w:t>
+          <w:t>Aplikasi JTenun</w:t>
         </w:r>
         <w:r>
           <w:rPr>
@@ -3721,7 +3787,7 @@
             <w:webHidden/>
             <w:sz w:val="22"/>
           </w:rPr>
-          <w:instrText xml:space="preserve"> PAGEREF _Toc441608271 \h </w:instrText>
+          <w:instrText xml:space="preserve"> PAGEREF _Toc441653200 \h </w:instrText>
         </w:r>
         <w:r>
           <w:rPr>
@@ -3744,79 +3810,13 @@
             <w:webHidden/>
             <w:sz w:val="22"/>
           </w:rPr>
-          <w:t>22</w:t>
-        </w:r>
-        <w:r>
-          <w:rPr>
-            <w:noProof/>
-            <w:webHidden/>
-            <w:sz w:val="22"/>
-          </w:rPr>
-          <w:fldChar w:fldCharType="end"/>
-        </w:r>
-      </w:hyperlink>
-    </w:p>
-    <w:p>
-      <w:pPr>
-        <w:pStyle w:val="TOC1"/>
-        <w:rPr>
-          <w:rFonts w:asciiTheme="minorHAnsi" w:eastAsiaTheme="minorEastAsia" w:hAnsiTheme="minorHAnsi"/>
-          <w:noProof/>
-        </w:rPr>
-      </w:pPr>
-      <w:hyperlink w:anchor="_Toc441608272" w:history="1">
-        <w:r>
-          <w:rPr>
-            <w:rStyle w:val="Hyperlink"/>
-            <w:noProof/>
-          </w:rPr>
-          <w:t>BAB III ANALISIS</w:t>
-        </w:r>
-        <w:r>
-          <w:rPr>
-            <w:noProof/>
-            <w:webHidden/>
-          </w:rPr>
-          <w:tab/>
-        </w:r>
-        <w:r>
-          <w:rPr>
-            <w:noProof/>
-            <w:webHidden/>
-          </w:rPr>
-          <w:fldChar w:fldCharType="begin"/>
-        </w:r>
-        <w:r>
-          <w:rPr>
-            <w:noProof/>
-            <w:webHidden/>
-          </w:rPr>
-          <w:instrText xml:space="preserve"> PAGEREF _Toc441608272 \h </w:instrText>
-        </w:r>
-        <w:r>
-          <w:rPr>
-            <w:noProof/>
-            <w:webHidden/>
-          </w:rPr>
-        </w:r>
-        <w:r>
-          <w:rPr>
-            <w:noProof/>
-            <w:webHidden/>
-          </w:rPr>
-          <w:fldChar w:fldCharType="separate"/>
-        </w:r>
-        <w:r>
-          <w:rPr>
-            <w:noProof/>
-            <w:webHidden/>
-          </w:rPr>
           <w:t>23</w:t>
         </w:r>
         <w:r>
           <w:rPr>
             <w:noProof/>
             <w:webHidden/>
+            <w:sz w:val="22"/>
           </w:rPr>
           <w:fldChar w:fldCharType="end"/>
         </w:r>
@@ -3836,14 +3836,14 @@
           <w:sz w:val="22"/>
         </w:rPr>
       </w:pPr>
-      <w:hyperlink w:anchor="_Toc441608273" w:history="1">
+      <w:hyperlink w:anchor="_Toc441653201" w:history="1">
         <w:r>
           <w:rPr>
             <w:rStyle w:val="Hyperlink"/>
             <w:noProof/>
             <w:sz w:val="22"/>
           </w:rPr>
-          <w:t>3.1</w:t>
+          <w:t>3.2</w:t>
         </w:r>
         <w:r>
           <w:rPr>
@@ -3859,7 +3859,16 @@
             <w:noProof/>
             <w:sz w:val="22"/>
           </w:rPr>
-          <w:t>Aplikasi JTenun</w:t>
+          <w:t xml:space="preserve">Pendekatan Penilaian Terhadap Hasil </w:t>
+        </w:r>
+        <w:r>
+          <w:rPr>
+            <w:rStyle w:val="Hyperlink"/>
+            <w:i/>
+            <w:noProof/>
+            <w:sz w:val="22"/>
+          </w:rPr>
+          <w:t>Texture Synthesis</w:t>
         </w:r>
         <w:r>
           <w:rPr>
@@ -3883,7 +3892,7 @@
             <w:webHidden/>
             <w:sz w:val="22"/>
           </w:rPr>
-          <w:instrText xml:space="preserve"> PAGEREF _Toc441608273 \h </w:instrText>
+          <w:instrText xml:space="preserve"> PAGEREF _Toc441653201 \h </w:instrText>
         </w:r>
         <w:r>
           <w:rPr>
@@ -3906,7 +3915,7 @@
             <w:webHidden/>
             <w:sz w:val="22"/>
           </w:rPr>
-          <w:t>23</w:t>
+          <w:t>24</w:t>
         </w:r>
         <w:r>
           <w:rPr>
@@ -3932,14 +3941,14 @@
           <w:sz w:val="22"/>
         </w:rPr>
       </w:pPr>
-      <w:hyperlink w:anchor="_Toc441608274" w:history="1">
+      <w:hyperlink w:anchor="_Toc441653202" w:history="1">
         <w:r>
           <w:rPr>
             <w:rStyle w:val="Hyperlink"/>
             <w:noProof/>
             <w:sz w:val="22"/>
           </w:rPr>
-          <w:t>3.2</w:t>
+          <w:t>3.3</w:t>
         </w:r>
         <w:r>
           <w:rPr>
@@ -3955,7 +3964,7 @@
             <w:noProof/>
             <w:sz w:val="22"/>
           </w:rPr>
-          <w:t xml:space="preserve">Pendekatan Penilaian Terhadap Hasil </w:t>
+          <w:t xml:space="preserve">Analisis Terhadap Metode </w:t>
         </w:r>
         <w:r>
           <w:rPr>
@@ -3964,7 +3973,7 @@
             <w:noProof/>
             <w:sz w:val="22"/>
           </w:rPr>
-          <w:t>Texture Synthesis</w:t>
+          <w:t>Image Quilting</w:t>
         </w:r>
         <w:r>
           <w:rPr>
@@ -3988,7 +3997,7 @@
             <w:webHidden/>
             <w:sz w:val="22"/>
           </w:rPr>
-          <w:instrText xml:space="preserve"> PAGEREF _Toc441608274 \h </w:instrText>
+          <w:instrText xml:space="preserve"> PAGEREF _Toc441653202 \h </w:instrText>
         </w:r>
         <w:r>
           <w:rPr>
@@ -4011,7 +4020,7 @@
             <w:webHidden/>
             <w:sz w:val="22"/>
           </w:rPr>
-          <w:t>24</w:t>
+          <w:t>25</w:t>
         </w:r>
         <w:r>
           <w:rPr>
@@ -4037,14 +4046,14 @@
           <w:sz w:val="22"/>
         </w:rPr>
       </w:pPr>
-      <w:hyperlink w:anchor="_Toc441608275" w:history="1">
+      <w:hyperlink w:anchor="_Toc441653203" w:history="1">
         <w:r>
           <w:rPr>
             <w:rStyle w:val="Hyperlink"/>
             <w:noProof/>
             <w:sz w:val="22"/>
           </w:rPr>
-          <w:t>3.3</w:t>
+          <w:t>3.4</w:t>
         </w:r>
         <w:r>
           <w:rPr>
@@ -4069,7 +4078,7 @@
             <w:noProof/>
             <w:sz w:val="22"/>
           </w:rPr>
-          <w:t>Image Quilting</w:t>
+          <w:t>Non-Parametric Sampling</w:t>
         </w:r>
         <w:r>
           <w:rPr>
@@ -4093,7 +4102,7 @@
             <w:webHidden/>
             <w:sz w:val="22"/>
           </w:rPr>
-          <w:instrText xml:space="preserve"> PAGEREF _Toc441608275 \h </w:instrText>
+          <w:instrText xml:space="preserve"> PAGEREF _Toc441653203 \h </w:instrText>
         </w:r>
         <w:r>
           <w:rPr>
@@ -4116,7 +4125,7 @@
             <w:webHidden/>
             <w:sz w:val="22"/>
           </w:rPr>
-          <w:t>25</w:t>
+          <w:t>31</w:t>
         </w:r>
         <w:r>
           <w:rPr>
@@ -4142,14 +4151,14 @@
           <w:sz w:val="22"/>
         </w:rPr>
       </w:pPr>
-      <w:hyperlink w:anchor="_Toc441608276" w:history="1">
+      <w:hyperlink w:anchor="_Toc441653204" w:history="1">
         <w:r>
           <w:rPr>
             <w:rStyle w:val="Hyperlink"/>
             <w:noProof/>
             <w:sz w:val="22"/>
           </w:rPr>
-          <w:t>3.4</w:t>
+          <w:t>3.5</w:t>
         </w:r>
         <w:r>
           <w:rPr>
@@ -4174,7 +4183,7 @@
             <w:noProof/>
             <w:sz w:val="22"/>
           </w:rPr>
-          <w:t>Non-Parametric Sampling</w:t>
+          <w:t>Convolutional Neural Network</w:t>
         </w:r>
         <w:r>
           <w:rPr>
@@ -4198,7 +4207,7 @@
             <w:webHidden/>
             <w:sz w:val="22"/>
           </w:rPr>
-          <w:instrText xml:space="preserve"> PAGEREF _Toc441608276 \h </w:instrText>
+          <w:instrText xml:space="preserve"> PAGEREF _Toc441653204 \h </w:instrText>
         </w:r>
         <w:r>
           <w:rPr>
@@ -4221,7 +4230,7 @@
             <w:webHidden/>
             <w:sz w:val="22"/>
           </w:rPr>
-          <w:t>31</w:t>
+          <w:t>33</w:t>
         </w:r>
         <w:r>
           <w:rPr>
@@ -4247,14 +4256,14 @@
           <w:sz w:val="22"/>
         </w:rPr>
       </w:pPr>
-      <w:hyperlink w:anchor="_Toc441608277" w:history="1">
+      <w:hyperlink w:anchor="_Toc441653205" w:history="1">
         <w:r>
           <w:rPr>
             <w:rStyle w:val="Hyperlink"/>
             <w:noProof/>
             <w:sz w:val="22"/>
           </w:rPr>
-          <w:t>3.5</w:t>
+          <w:t>3.6</w:t>
         </w:r>
         <w:r>
           <w:rPr>
@@ -4279,7 +4288,7 @@
             <w:noProof/>
             <w:sz w:val="22"/>
           </w:rPr>
-          <w:t>Convolutional Neural Network</w:t>
+          <w:t>Appearance Space</w:t>
         </w:r>
         <w:r>
           <w:rPr>
@@ -4303,7 +4312,7 @@
             <w:webHidden/>
             <w:sz w:val="22"/>
           </w:rPr>
-          <w:instrText xml:space="preserve"> PAGEREF _Toc441608277 \h </w:instrText>
+          <w:instrText xml:space="preserve"> PAGEREF _Toc441653205 \h </w:instrText>
         </w:r>
         <w:r>
           <w:rPr>
@@ -4326,7 +4335,7 @@
             <w:webHidden/>
             <w:sz w:val="22"/>
           </w:rPr>
-          <w:t>33</w:t>
+          <w:t>34</w:t>
         </w:r>
         <w:r>
           <w:rPr>
@@ -4352,14 +4361,14 @@
           <w:sz w:val="22"/>
         </w:rPr>
       </w:pPr>
-      <w:hyperlink w:anchor="_Toc441608278" w:history="1">
+      <w:hyperlink w:anchor="_Toc441653206" w:history="1">
         <w:r>
           <w:rPr>
             <w:rStyle w:val="Hyperlink"/>
             <w:noProof/>
             <w:sz w:val="22"/>
           </w:rPr>
-          <w:t>3.6</w:t>
+          <w:t>3.7</w:t>
         </w:r>
         <w:r>
           <w:rPr>
@@ -4375,16 +4384,7 @@
             <w:noProof/>
             <w:sz w:val="22"/>
           </w:rPr>
-          <w:t xml:space="preserve">Analisis Terhadap Metode </w:t>
-        </w:r>
-        <w:r>
-          <w:rPr>
-            <w:rStyle w:val="Hyperlink"/>
-            <w:i/>
-            <w:noProof/>
-            <w:sz w:val="22"/>
-          </w:rPr>
-          <w:t>Appearance Space</w:t>
+          <w:t>MATLAB</w:t>
         </w:r>
         <w:r>
           <w:rPr>
@@ -4408,7 +4408,7 @@
             <w:webHidden/>
             <w:sz w:val="22"/>
           </w:rPr>
-          <w:instrText xml:space="preserve"> PAGEREF _Toc441608278 \h </w:instrText>
+          <w:instrText xml:space="preserve"> PAGEREF _Toc441653206 \h </w:instrText>
         </w:r>
         <w:r>
           <w:rPr>
@@ -4431,7 +4431,7 @@
             <w:webHidden/>
             <w:sz w:val="22"/>
           </w:rPr>
-          <w:t>34</w:t>
+          <w:t>36</w:t>
         </w:r>
         <w:r>
           <w:rPr>
@@ -4445,72 +4445,31 @@
     </w:p>
     <w:p>
       <w:pPr>
-        <w:pStyle w:val="TOC2"/>
-        <w:tabs>
-          <w:tab w:val="left" w:pos="880"/>
-          <w:tab w:val="right" w:leader="dot" w:pos="9021"/>
-        </w:tabs>
-        <w:spacing w:line="240" w:lineRule="auto"/>
+        <w:pStyle w:val="TOC1"/>
         <w:rPr>
           <w:rFonts w:asciiTheme="minorHAnsi" w:eastAsiaTheme="minorEastAsia" w:hAnsiTheme="minorHAnsi"/>
           <w:noProof/>
-          <w:sz w:val="22"/>
-        </w:rPr>
-      </w:pPr>
-      <w:hyperlink w:anchor="_Toc441608279" w:history="1">
+        </w:rPr>
+      </w:pPr>
+      <w:hyperlink w:anchor="_Toc441653207" w:history="1">
         <w:r>
           <w:rPr>
             <w:rStyle w:val="Hyperlink"/>
             <w:noProof/>
-            <w:sz w:val="22"/>
-          </w:rPr>
-          <w:t>3.7</w:t>
-        </w:r>
-        <w:r>
-          <w:rPr>
-            <w:rFonts w:asciiTheme="minorHAnsi" w:eastAsiaTheme="minorEastAsia" w:hAnsiTheme="minorHAnsi"/>
-            <w:noProof/>
-            <w:sz w:val="22"/>
+          </w:rPr>
+          <w:t>Daftar Pustaka dan Rujukan</w:t>
+        </w:r>
+        <w:r>
+          <w:rPr>
+            <w:noProof/>
+            <w:webHidden/>
           </w:rPr>
           <w:tab/>
         </w:r>
         <w:r>
           <w:rPr>
-            <w:rStyle w:val="Hyperlink"/>
-            <w:noProof/>
-            <w:sz w:val="22"/>
-          </w:rPr>
-          <w:t>MA</w:t>
-        </w:r>
-        <w:r>
-          <w:rPr>
-            <w:rStyle w:val="Hyperlink"/>
-            <w:noProof/>
-            <w:sz w:val="22"/>
-          </w:rPr>
-          <w:t>T</w:t>
-        </w:r>
-        <w:r>
-          <w:rPr>
-            <w:rStyle w:val="Hyperlink"/>
-            <w:noProof/>
-            <w:sz w:val="22"/>
-          </w:rPr>
-          <w:t>LAB</w:t>
-        </w:r>
-        <w:r>
-          <w:rPr>
-            <w:noProof/>
-            <w:webHidden/>
-            <w:sz w:val="22"/>
-          </w:rPr>
-          <w:tab/>
-        </w:r>
-        <w:r>
-          <w:rPr>
-            <w:noProof/>
-            <w:webHidden/>
-            <w:sz w:val="22"/>
+            <w:noProof/>
+            <w:webHidden/>
           </w:rPr>
           <w:fldChar w:fldCharType="begin"/>
         </w:r>
@@ -4518,79 +4477,8 @@
           <w:rPr>
             <w:noProof/>
             <w:webHidden/>
-            <w:sz w:val="22"/>
-          </w:rPr>
-          <w:instrText xml:space="preserve"> PAGEREF _Toc441608279 \h </w:instrText>
-        </w:r>
-        <w:r>
-          <w:rPr>
-            <w:noProof/>
-            <w:webHidden/>
-            <w:sz w:val="22"/>
-          </w:rPr>
-        </w:r>
-        <w:r>
-          <w:rPr>
-            <w:noProof/>
-            <w:webHidden/>
-            <w:sz w:val="22"/>
-          </w:rPr>
-          <w:fldChar w:fldCharType="separate"/>
-        </w:r>
-        <w:r>
-          <w:rPr>
-            <w:noProof/>
-            <w:webHidden/>
-            <w:sz w:val="22"/>
-          </w:rPr>
-          <w:t>36</w:t>
-        </w:r>
-        <w:r>
-          <w:rPr>
-            <w:noProof/>
-            <w:webHidden/>
-            <w:sz w:val="22"/>
-          </w:rPr>
-          <w:fldChar w:fldCharType="end"/>
-        </w:r>
-      </w:hyperlink>
-    </w:p>
-    <w:p>
-      <w:pPr>
-        <w:pStyle w:val="TOC1"/>
-        <w:rPr>
-          <w:rFonts w:asciiTheme="minorHAnsi" w:eastAsiaTheme="minorEastAsia" w:hAnsiTheme="minorHAnsi"/>
-          <w:noProof/>
-        </w:rPr>
-      </w:pPr>
-      <w:hyperlink w:anchor="_Toc441608280" w:history="1">
-        <w:r>
-          <w:rPr>
-            <w:rStyle w:val="Hyperlink"/>
-            <w:noProof/>
-          </w:rPr>
-          <w:t>Daftar Pustaka dan Rujukan</w:t>
-        </w:r>
-        <w:r>
-          <w:rPr>
-            <w:noProof/>
-            <w:webHidden/>
-          </w:rPr>
-          <w:tab/>
-        </w:r>
-        <w:r>
-          <w:rPr>
-            <w:noProof/>
-            <w:webHidden/>
-          </w:rPr>
-          <w:fldChar w:fldCharType="begin"/>
-        </w:r>
-        <w:r>
-          <w:rPr>
-            <w:noProof/>
-            <w:webHidden/>
-          </w:rPr>
-          <w:instrText xml:space="preserve"> PAGEREF _Toc441608280 \h </w:instrText>
+          </w:rPr>
+          <w:instrText xml:space="preserve"> PAGEREF _Toc441653207 \h </w:instrText>
         </w:r>
         <w:r>
           <w:rPr>
@@ -4646,7 +4534,7 @@
       <w:pPr>
         <w:pStyle w:val="Heading1"/>
       </w:pPr>
-      <w:bookmarkStart w:id="3" w:name="_Toc441608254"/>
+      <w:bookmarkStart w:id="3" w:name="_Toc441653182"/>
       <w:r>
         <w:t>Daftar Tabel</w:t>
       </w:r>
@@ -4893,7 +4781,7 @@
       <w:pPr>
         <w:pStyle w:val="Heading1"/>
       </w:pPr>
-      <w:bookmarkStart w:id="4" w:name="_Toc441608255"/>
+      <w:bookmarkStart w:id="4" w:name="_Toc441653183"/>
       <w:r>
         <w:t>Daftar Gambar</w:t>
       </w:r>
@@ -5063,7 +4951,16 @@
             <w:rStyle w:val="Hyperlink"/>
             <w:noProof/>
           </w:rPr>
-          <w:t>Gambar 3 Contoh Penerapan Cellular Automata</w:t>
+          <w:t xml:space="preserve">Gambar 3 Contoh Penerapan </w:t>
+        </w:r>
+        <w:bookmarkStart w:id="5" w:name="_GoBack"/>
+        <w:bookmarkEnd w:id="5"/>
+        <w:r>
+          <w:rPr>
+            <w:rStyle w:val="Hyperlink"/>
+            <w:noProof/>
+          </w:rPr>
+          <w:t>Cellular Automata</w:t>
         </w:r>
         <w:r>
           <w:rPr>
@@ -6109,7 +6006,7 @@
             <w:noProof/>
             <w:webHidden/>
           </w:rPr>
-          <w:t>36</w:t>
+          <w:t>35</w:t>
         </w:r>
         <w:r>
           <w:rPr>
@@ -6135,7 +6032,7 @@
       <w:pPr>
         <w:pStyle w:val="Heading1"/>
       </w:pPr>
-      <w:bookmarkStart w:id="5" w:name="_Toc441608256"/>
+      <w:bookmarkStart w:id="6" w:name="_Toc441653184"/>
       <w:r>
         <w:t xml:space="preserve">BAB I </w:t>
       </w:r>
@@ -6143,7 +6040,7 @@
         <w:br/>
         <w:t>PENDAHULUAN</w:t>
       </w:r>
-      <w:bookmarkEnd w:id="5"/>
+      <w:bookmarkEnd w:id="6"/>
     </w:p>
     <w:p>
       <w:r>
@@ -6182,11 +6079,11 @@
         </w:numPr>
         <w:ind w:left="426" w:hanging="426"/>
       </w:pPr>
-      <w:bookmarkStart w:id="6" w:name="_Toc441608257"/>
+      <w:bookmarkStart w:id="7" w:name="_Toc441653185"/>
       <w:r>
         <w:t>Latar Belakang</w:t>
       </w:r>
-      <w:bookmarkEnd w:id="6"/>
+      <w:bookmarkEnd w:id="7"/>
     </w:p>
     <w:p>
       <w:r>
@@ -6195,11 +6092,21 @@
       <w:r>
         <w:t xml:space="preserve">kan dari generasi ke generasi </w:t>
       </w:r>
-      <w:fldSimple w:instr=" REF _Ref441607017 \r ">
-        <w:r>
-          <w:t>[6]</w:t>
-        </w:r>
-      </w:fldSimple>
+      <w:r>
+        <w:fldChar w:fldCharType="begin"/>
+      </w:r>
+      <w:r>
+        <w:instrText xml:space="preserve"> REF _Ref441607017 \r </w:instrText>
+      </w:r>
+      <w:r>
+        <w:fldChar w:fldCharType="separate"/>
+      </w:r>
+      <w:r>
+        <w:t>[6]</w:t>
+      </w:r>
+      <w:r>
+        <w:fldChar w:fldCharType="end"/>
+      </w:r>
       <w:r>
         <w:t>. Namun tenun belum banyak dikembangkan dalam industri karena pengerjaannya</w:t>
       </w:r>
@@ -6238,11 +6145,21 @@
       <w:r>
         <w:t xml:space="preserve">tenun </w:t>
       </w:r>
-      <w:fldSimple w:instr=" REF _Ref441606994 \r ">
-        <w:r>
-          <w:t>[7]</w:t>
-        </w:r>
-      </w:fldSimple>
+      <w:r>
+        <w:fldChar w:fldCharType="begin"/>
+      </w:r>
+      <w:r>
+        <w:instrText xml:space="preserve"> REF _Ref441606994 \r </w:instrText>
+      </w:r>
+      <w:r>
+        <w:fldChar w:fldCharType="separate"/>
+      </w:r>
+      <w:r>
+        <w:t>[7]</w:t>
+      </w:r>
+      <w:r>
+        <w:fldChar w:fldCharType="end"/>
+      </w:r>
       <w:r>
         <w:t>.</w:t>
       </w:r>
@@ -6257,11 +6174,24 @@
       <w:r>
         <w:t xml:space="preserve"> </w:t>
       </w:r>
-      <w:fldSimple w:instr=" REF _Ref441607050 \r ">
-        <w:r>
-          <w:t>[8]</w:t>
-        </w:r>
-      </w:fldSimple>
+      <w:r>
+        <w:fldChar w:fldCharType="begin"/>
+      </w:r>
+      <w:r>
+        <w:instrText xml:space="preserve"> REF _Ref441607050 \</w:instrText>
+      </w:r>
+      <w:r>
+        <w:instrText xml:space="preserve">r </w:instrText>
+      </w:r>
+      <w:r>
+        <w:fldChar w:fldCharType="separate"/>
+      </w:r>
+      <w:r>
+        <w:t>[8]</w:t>
+      </w:r>
+      <w:r>
+        <w:fldChar w:fldCharType="end"/>
+      </w:r>
       <w:r>
         <w:t xml:space="preserve">. Perangkat lunak memungkinkan penyebaran sebuah sistem dengan cepat, sementara perangkat keras berbasis mobile </w:t>
       </w:r>
@@ -6281,11 +6211,21 @@
       <w:r>
         <w:t xml:space="preserve"> </w:t>
       </w:r>
-      <w:fldSimple w:instr=" REF _Ref441606960 \r ">
-        <w:r>
-          <w:t>[11]</w:t>
-        </w:r>
-      </w:fldSimple>
+      <w:r>
+        <w:fldChar w:fldCharType="begin"/>
+      </w:r>
+      <w:r>
+        <w:instrText xml:space="preserve"> REF _Ref441606960 \r </w:instrText>
+      </w:r>
+      <w:r>
+        <w:fldChar w:fldCharType="separate"/>
+      </w:r>
+      <w:r>
+        <w:t>[11]</w:t>
+      </w:r>
+      <w:r>
+        <w:fldChar w:fldCharType="end"/>
+      </w:r>
       <w:r>
         <w:t>.</w:t>
       </w:r>
@@ -6390,11 +6330,11 @@
           <w:numId w:val="2"/>
         </w:numPr>
       </w:pPr>
-      <w:bookmarkStart w:id="7" w:name="_Toc441608258"/>
+      <w:bookmarkStart w:id="8" w:name="_Toc441653186"/>
       <w:r>
         <w:t>Tujuan</w:t>
       </w:r>
-      <w:bookmarkEnd w:id="7"/>
+      <w:bookmarkEnd w:id="8"/>
     </w:p>
     <w:p>
       <w:r>
@@ -6432,11 +6372,11 @@
           <w:numId w:val="2"/>
         </w:numPr>
       </w:pPr>
-      <w:bookmarkStart w:id="8" w:name="_Toc441608259"/>
+      <w:bookmarkStart w:id="9" w:name="_Toc441653187"/>
       <w:r>
         <w:t>Lingkup</w:t>
       </w:r>
-      <w:bookmarkEnd w:id="8"/>
+      <w:bookmarkEnd w:id="9"/>
     </w:p>
     <w:p>
       <w:r>
@@ -6619,11 +6559,11 @@
           <w:numId w:val="2"/>
         </w:numPr>
       </w:pPr>
-      <w:bookmarkStart w:id="9" w:name="_Toc441608260"/>
+      <w:bookmarkStart w:id="10" w:name="_Toc441653188"/>
       <w:r>
         <w:t>Pendekatan</w:t>
       </w:r>
-      <w:bookmarkEnd w:id="9"/>
+      <w:bookmarkEnd w:id="10"/>
     </w:p>
     <w:p>
       <w:pPr>
@@ -7008,11 +6948,11 @@
           <w:numId w:val="2"/>
         </w:numPr>
       </w:pPr>
-      <w:bookmarkStart w:id="10" w:name="_Toc441608261"/>
+      <w:bookmarkStart w:id="11" w:name="_Toc441653189"/>
       <w:r>
         <w:t>Sistematika Penyajian</w:t>
       </w:r>
-      <w:bookmarkEnd w:id="10"/>
+      <w:bookmarkEnd w:id="11"/>
     </w:p>
     <w:p>
       <w:r>
@@ -7212,7 +7152,7 @@
       <w:pPr>
         <w:pStyle w:val="Heading1"/>
       </w:pPr>
-      <w:bookmarkStart w:id="11" w:name="_Toc441608262"/>
+      <w:bookmarkStart w:id="12" w:name="_Toc441653190"/>
       <w:r>
         <w:t>BAB II</w:t>
       </w:r>
@@ -7220,7 +7160,7 @@
         <w:br/>
         <w:t>TINJAUAN PUSTAKA</w:t>
       </w:r>
-      <w:bookmarkEnd w:id="11"/>
+      <w:bookmarkEnd w:id="12"/>
     </w:p>
     <w:p>
       <w:r>
@@ -7243,11 +7183,11 @@
           <w:numId w:val="15"/>
         </w:numPr>
       </w:pPr>
-      <w:bookmarkStart w:id="12" w:name="_Toc441608263"/>
+      <w:bookmarkStart w:id="13" w:name="_Toc441653191"/>
       <w:r>
         <w:t>Tenun Batak (Ulos)</w:t>
       </w:r>
-      <w:bookmarkEnd w:id="12"/>
+      <w:bookmarkEnd w:id="13"/>
     </w:p>
     <w:p>
       <w:r>
@@ -7369,11 +7309,11 @@
           <w:numId w:val="13"/>
         </w:numPr>
       </w:pPr>
-      <w:bookmarkStart w:id="13" w:name="_Toc441608264"/>
+      <w:bookmarkStart w:id="14" w:name="_Toc441653192"/>
       <w:r>
         <w:t>Tekstur</w:t>
       </w:r>
-      <w:bookmarkEnd w:id="13"/>
+      <w:bookmarkEnd w:id="14"/>
     </w:p>
     <w:p>
       <w:r>
@@ -7468,24 +7408,37 @@
       <w:pPr>
         <w:pStyle w:val="Caption"/>
       </w:pPr>
-      <w:bookmarkStart w:id="14" w:name="_Ref437597674"/>
-      <w:bookmarkStart w:id="15" w:name="_Toc441608313"/>
+      <w:bookmarkStart w:id="15" w:name="_Ref437597674"/>
+      <w:bookmarkStart w:id="16" w:name="_Toc441608313"/>
       <w:r>
         <w:t xml:space="preserve">Gambar </w:t>
       </w:r>
-      <w:fldSimple w:instr=" SEQ Gambar \* ARABIC ">
-        <w:r>
-          <w:rPr>
-            <w:noProof/>
-          </w:rPr>
-          <w:t>1</w:t>
-        </w:r>
-      </w:fldSimple>
-      <w:bookmarkEnd w:id="14"/>
+      <w:r>
+        <w:fldChar w:fldCharType="begin"/>
+      </w:r>
+      <w:r>
+        <w:instrText xml:space="preserve"> SEQ Gambar \* ARABIC </w:instrText>
+      </w:r>
+      <w:r>
+        <w:fldChar w:fldCharType="separate"/>
+      </w:r>
+      <w:r>
+        <w:rPr>
+          <w:noProof/>
+        </w:rPr>
+        <w:t>1</w:t>
+      </w:r>
+      <w:r>
+        <w:rPr>
+          <w:noProof/>
+        </w:rPr>
+        <w:fldChar w:fldCharType="end"/>
+      </w:r>
+      <w:bookmarkEnd w:id="15"/>
       <w:r>
         <w:t xml:space="preserve"> Contoh Nature Texture</w:t>
       </w:r>
-      <w:bookmarkEnd w:id="15"/>
+      <w:bookmarkEnd w:id="16"/>
     </w:p>
     <w:p>
       <w:pPr>
@@ -7604,24 +7557,37 @@
       <w:pPr>
         <w:pStyle w:val="Caption"/>
       </w:pPr>
-      <w:bookmarkStart w:id="16" w:name="_Ref437597837"/>
-      <w:bookmarkStart w:id="17" w:name="_Toc441608314"/>
+      <w:bookmarkStart w:id="17" w:name="_Ref437597837"/>
+      <w:bookmarkStart w:id="18" w:name="_Toc441608314"/>
       <w:r>
         <w:t xml:space="preserve">Gambar </w:t>
       </w:r>
-      <w:fldSimple w:instr=" SEQ Gambar \* ARABIC ">
-        <w:r>
-          <w:rPr>
-            <w:noProof/>
-          </w:rPr>
-          <w:t>2</w:t>
-        </w:r>
-      </w:fldSimple>
-      <w:bookmarkEnd w:id="16"/>
+      <w:r>
+        <w:fldChar w:fldCharType="begin"/>
+      </w:r>
+      <w:r>
+        <w:instrText xml:space="preserve"> SEQ Gambar \* ARABIC </w:instrText>
+      </w:r>
+      <w:r>
+        <w:fldChar w:fldCharType="separate"/>
+      </w:r>
+      <w:r>
+        <w:rPr>
+          <w:noProof/>
+        </w:rPr>
+        <w:t>2</w:t>
+      </w:r>
+      <w:r>
+        <w:rPr>
+          <w:noProof/>
+        </w:rPr>
+        <w:fldChar w:fldCharType="end"/>
+      </w:r>
+      <w:bookmarkEnd w:id="17"/>
       <w:r>
         <w:t xml:space="preserve"> Contoh Man-Made Texture</w:t>
       </w:r>
-      <w:bookmarkEnd w:id="17"/>
+      <w:bookmarkEnd w:id="18"/>
     </w:p>
     <w:p>
       <w:r>
@@ -7677,14 +7643,14 @@
           <w:i/>
         </w:rPr>
       </w:pPr>
-      <w:bookmarkStart w:id="18" w:name="_Toc441608265"/>
+      <w:bookmarkStart w:id="19" w:name="_Toc441653193"/>
       <w:r>
         <w:rPr>
           <w:i/>
         </w:rPr>
         <w:t>Cellular Automata</w:t>
       </w:r>
-      <w:bookmarkEnd w:id="18"/>
+      <w:bookmarkEnd w:id="19"/>
     </w:p>
     <w:p>
       <w:r>
@@ -7801,24 +7767,37 @@
       <w:pPr>
         <w:pStyle w:val="Caption"/>
       </w:pPr>
-      <w:bookmarkStart w:id="19" w:name="_Ref437598264"/>
-      <w:bookmarkStart w:id="20" w:name="_Toc441608315"/>
+      <w:bookmarkStart w:id="20" w:name="_Ref437598264"/>
+      <w:bookmarkStart w:id="21" w:name="_Toc441608315"/>
       <w:r>
         <w:t xml:space="preserve">Gambar </w:t>
       </w:r>
-      <w:fldSimple w:instr=" SEQ Gambar \* ARABIC ">
-        <w:r>
-          <w:rPr>
-            <w:noProof/>
-          </w:rPr>
-          <w:t>3</w:t>
-        </w:r>
-      </w:fldSimple>
-      <w:bookmarkEnd w:id="19"/>
+      <w:r>
+        <w:fldChar w:fldCharType="begin"/>
+      </w:r>
+      <w:r>
+        <w:instrText xml:space="preserve"> SEQ Gambar \* ARABIC </w:instrText>
+      </w:r>
+      <w:r>
+        <w:fldChar w:fldCharType="separate"/>
+      </w:r>
+      <w:r>
+        <w:rPr>
+          <w:noProof/>
+        </w:rPr>
+        <w:t>3</w:t>
+      </w:r>
+      <w:r>
+        <w:rPr>
+          <w:noProof/>
+        </w:rPr>
+        <w:fldChar w:fldCharType="end"/>
+      </w:r>
+      <w:bookmarkEnd w:id="20"/>
       <w:r>
         <w:t xml:space="preserve"> Contoh Penerapan Cellular Automata</w:t>
       </w:r>
-      <w:bookmarkEnd w:id="20"/>
+      <w:bookmarkEnd w:id="21"/>
     </w:p>
     <w:p>
       <w:r>
@@ -7911,14 +7890,14 @@
         </w:numPr>
         <w:ind w:left="426" w:hanging="426"/>
       </w:pPr>
-      <w:bookmarkStart w:id="21" w:name="_Toc441608266"/>
+      <w:bookmarkStart w:id="22" w:name="_Toc441653194"/>
       <w:r>
         <w:rPr>
           <w:i/>
         </w:rPr>
         <w:t>Texture Synthesis</w:t>
       </w:r>
-      <w:bookmarkEnd w:id="21"/>
+      <w:bookmarkEnd w:id="22"/>
     </w:p>
     <w:p>
       <w:r>
@@ -7933,11 +7912,21 @@
       <w:r>
         <w:t xml:space="preserve"> </w:t>
       </w:r>
-      <w:fldSimple w:instr=" REF _Ref441607253 \r ">
-        <w:r>
-          <w:t>[2]</w:t>
-        </w:r>
-      </w:fldSimple>
+      <w:r>
+        <w:fldChar w:fldCharType="begin"/>
+      </w:r>
+      <w:r>
+        <w:instrText xml:space="preserve"> REF _Ref441607253 \r </w:instrText>
+      </w:r>
+      <w:r>
+        <w:fldChar w:fldCharType="separate"/>
+      </w:r>
+      <w:r>
+        <w:t>[2]</w:t>
+      </w:r>
+      <w:r>
+        <w:fldChar w:fldCharType="end"/>
+      </w:r>
       <w:r>
         <w:t xml:space="preserve">. Pada dasarnya gambar yang dihasilkan harus memiliki informasi dasar seperti input yang diberikan. Tujuan dari </w:t>
       </w:r>
@@ -8109,7 +8098,7 @@
         </w:numPr>
         <w:ind w:left="426" w:hanging="426"/>
       </w:pPr>
-      <w:bookmarkStart w:id="22" w:name="_Toc441608267"/>
+      <w:bookmarkStart w:id="23" w:name="_Toc441653195"/>
       <w:r>
         <w:rPr>
           <w:i/>
@@ -8134,7 +8123,7 @@
         </w:rPr>
         <w:t>Image Quilting</w:t>
       </w:r>
-      <w:bookmarkEnd w:id="22"/>
+      <w:bookmarkEnd w:id="23"/>
     </w:p>
     <w:p>
       <w:r>
@@ -8229,24 +8218,37 @@
       <w:pPr>
         <w:pStyle w:val="Caption"/>
       </w:pPr>
-      <w:bookmarkStart w:id="23" w:name="_Ref437599113"/>
-      <w:bookmarkStart w:id="24" w:name="_Toc441608316"/>
+      <w:bookmarkStart w:id="24" w:name="_Ref437599113"/>
+      <w:bookmarkStart w:id="25" w:name="_Toc441608316"/>
       <w:r>
         <w:t xml:space="preserve">Gambar </w:t>
       </w:r>
-      <w:fldSimple w:instr=" SEQ Gambar \* ARABIC ">
-        <w:r>
-          <w:rPr>
-            <w:noProof/>
-          </w:rPr>
-          <w:t>4</w:t>
-        </w:r>
-      </w:fldSimple>
-      <w:bookmarkEnd w:id="23"/>
+      <w:r>
+        <w:fldChar w:fldCharType="begin"/>
+      </w:r>
+      <w:r>
+        <w:instrText xml:space="preserve"> SEQ Gambar \* ARABIC </w:instrText>
+      </w:r>
+      <w:r>
+        <w:fldChar w:fldCharType="separate"/>
+      </w:r>
+      <w:r>
+        <w:rPr>
+          <w:noProof/>
+        </w:rPr>
+        <w:t>4</w:t>
+      </w:r>
+      <w:r>
+        <w:rPr>
+          <w:noProof/>
+        </w:rPr>
+        <w:fldChar w:fldCharType="end"/>
+      </w:r>
+      <w:bookmarkEnd w:id="24"/>
       <w:r>
         <w:t xml:space="preserve"> Contoh Gambar Input</w:t>
       </w:r>
-      <w:bookmarkEnd w:id="24"/>
+      <w:bookmarkEnd w:id="25"/>
     </w:p>
     <w:p>
       <w:r>
@@ -8407,20 +8409,33 @@
       <w:pPr>
         <w:pStyle w:val="Caption"/>
       </w:pPr>
-      <w:bookmarkStart w:id="25" w:name="_Ref437599160"/>
-      <w:bookmarkStart w:id="26" w:name="_Toc441608317"/>
+      <w:bookmarkStart w:id="26" w:name="_Ref437599160"/>
+      <w:bookmarkStart w:id="27" w:name="_Toc441608317"/>
       <w:r>
         <w:t xml:space="preserve">Gambar </w:t>
       </w:r>
-      <w:fldSimple w:instr=" SEQ Gambar \* ARABIC ">
-        <w:r>
-          <w:rPr>
-            <w:noProof/>
-          </w:rPr>
-          <w:t>5</w:t>
-        </w:r>
-      </w:fldSimple>
-      <w:bookmarkEnd w:id="25"/>
+      <w:r>
+        <w:fldChar w:fldCharType="begin"/>
+      </w:r>
+      <w:r>
+        <w:instrText xml:space="preserve"> SEQ Gambar \* ARABIC </w:instrText>
+      </w:r>
+      <w:r>
+        <w:fldChar w:fldCharType="separate"/>
+      </w:r>
+      <w:r>
+        <w:rPr>
+          <w:noProof/>
+        </w:rPr>
+        <w:t>5</w:t>
+      </w:r>
+      <w:r>
+        <w:rPr>
+          <w:noProof/>
+        </w:rPr>
+        <w:fldChar w:fldCharType="end"/>
+      </w:r>
+      <w:bookmarkEnd w:id="26"/>
       <w:r>
         <w:t xml:space="preserve"> </w:t>
       </w:r>
@@ -8430,7 +8445,7 @@
         </w:rPr>
         <w:t>Random Placement Blocks</w:t>
       </w:r>
-      <w:bookmarkEnd w:id="26"/>
+      <w:bookmarkEnd w:id="27"/>
     </w:p>
     <w:p>
       <w:r>
@@ -8589,18 +8604,31 @@
       <w:pPr>
         <w:pStyle w:val="Caption"/>
       </w:pPr>
-      <w:bookmarkStart w:id="27" w:name="_Toc441608318"/>
+      <w:bookmarkStart w:id="28" w:name="_Toc441608318"/>
       <w:r>
         <w:t xml:space="preserve">Gambar </w:t>
       </w:r>
-      <w:fldSimple w:instr=" SEQ Gambar \* ARABIC ">
-        <w:r>
-          <w:rPr>
-            <w:noProof/>
-          </w:rPr>
-          <w:t>6</w:t>
-        </w:r>
-      </w:fldSimple>
+      <w:r>
+        <w:fldChar w:fldCharType="begin"/>
+      </w:r>
+      <w:r>
+        <w:instrText xml:space="preserve"> SEQ Gambar \* ARABIC </w:instrText>
+      </w:r>
+      <w:r>
+        <w:fldChar w:fldCharType="separate"/>
+      </w:r>
+      <w:r>
+        <w:rPr>
+          <w:noProof/>
+        </w:rPr>
+        <w:t>6</w:t>
+      </w:r>
+      <w:r>
+        <w:rPr>
+          <w:noProof/>
+        </w:rPr>
+        <w:fldChar w:fldCharType="end"/>
+      </w:r>
       <w:r>
         <w:t xml:space="preserve"> </w:t>
       </w:r>
@@ -8610,7 +8638,7 @@
         </w:rPr>
         <w:t>Neighboring Blocks Constrained by Overlap</w:t>
       </w:r>
-      <w:bookmarkEnd w:id="27"/>
+      <w:bookmarkEnd w:id="28"/>
     </w:p>
     <w:p>
       <w:r>
@@ -8716,18 +8744,31 @@
       <w:pPr>
         <w:pStyle w:val="Caption"/>
       </w:pPr>
-      <w:bookmarkStart w:id="28" w:name="_Toc441608319"/>
+      <w:bookmarkStart w:id="29" w:name="_Toc441608319"/>
       <w:r>
         <w:t xml:space="preserve">Gambar </w:t>
       </w:r>
-      <w:fldSimple w:instr=" SEQ Gambar \* ARABIC ">
-        <w:r>
-          <w:rPr>
-            <w:noProof/>
-          </w:rPr>
-          <w:t>7</w:t>
-        </w:r>
-      </w:fldSimple>
+      <w:r>
+        <w:fldChar w:fldCharType="begin"/>
+      </w:r>
+      <w:r>
+        <w:instrText xml:space="preserve"> SEQ Gambar \* ARABIC </w:instrText>
+      </w:r>
+      <w:r>
+        <w:fldChar w:fldCharType="separate"/>
+      </w:r>
+      <w:r>
+        <w:rPr>
+          <w:noProof/>
+        </w:rPr>
+        <w:t>7</w:t>
+      </w:r>
+      <w:r>
+        <w:rPr>
+          <w:noProof/>
+        </w:rPr>
+        <w:fldChar w:fldCharType="end"/>
+      </w:r>
       <w:r>
         <w:t xml:space="preserve"> </w:t>
       </w:r>
@@ -8737,7 +8778,7 @@
         </w:rPr>
         <w:t>Minumum Error Boundary Cut</w:t>
       </w:r>
-      <w:bookmarkEnd w:id="28"/>
+      <w:bookmarkEnd w:id="29"/>
     </w:p>
     <w:p>
       <w:r>
@@ -8825,11 +8866,21 @@
       <w:r>
         <w:t xml:space="preserve"> </w:t>
       </w:r>
-      <w:fldSimple w:instr=" REF _Ref441607253 \r ">
-        <w:r>
-          <w:t>[2]</w:t>
-        </w:r>
-      </w:fldSimple>
+      <w:r>
+        <w:fldChar w:fldCharType="begin"/>
+      </w:r>
+      <w:r>
+        <w:instrText xml:space="preserve"> REF _Ref441607253 \r </w:instrText>
+      </w:r>
+      <w:r>
+        <w:fldChar w:fldCharType="separate"/>
+      </w:r>
+      <w:r>
+        <w:t>[2]</w:t>
+      </w:r>
+      <w:r>
+        <w:fldChar w:fldCharType="end"/>
+      </w:r>
       <w:r>
         <w:t>.</w:t>
       </w:r>
@@ -8843,7 +8894,7 @@
         </w:numPr>
         <w:ind w:left="426" w:hanging="426"/>
       </w:pPr>
-      <w:bookmarkStart w:id="29" w:name="_Toc441608268"/>
+      <w:bookmarkStart w:id="30" w:name="_Toc441653196"/>
       <w:r>
         <w:rPr>
           <w:i/>
@@ -8865,7 +8916,7 @@
         </w:rPr>
         <w:t>Non-Parametric Sampling</w:t>
       </w:r>
-      <w:bookmarkEnd w:id="29"/>
+      <w:bookmarkEnd w:id="30"/>
     </w:p>
     <w:p>
       <w:r>
@@ -9001,24 +9052,40 @@
       <w:pPr>
         <w:pStyle w:val="Caption"/>
       </w:pPr>
-      <w:bookmarkStart w:id="30" w:name="_Ref437598753"/>
-      <w:bookmarkStart w:id="31" w:name="_Toc441608320"/>
+      <w:bookmarkStart w:id="31" w:name="_Ref437598753"/>
+      <w:bookmarkStart w:id="32" w:name="_Toc441608320"/>
       <w:r>
         <w:t xml:space="preserve">Gambar </w:t>
       </w:r>
-      <w:fldSimple w:instr=" SEQ Gambar \* ARABIC ">
-        <w:r>
-          <w:rPr>
-            <w:noProof/>
-          </w:rPr>
-          <w:t>8</w:t>
-        </w:r>
-      </w:fldSimple>
-      <w:bookmarkEnd w:id="30"/>
+      <w:r>
+        <w:fldChar w:fldCharType="begin"/>
+      </w:r>
+      <w:r>
+        <w:instrText xml:space="preserve"> SEQ Gambar \* ARAB</w:instrText>
+      </w:r>
+      <w:r>
+        <w:instrText xml:space="preserve">IC </w:instrText>
+      </w:r>
+      <w:r>
+        <w:fldChar w:fldCharType="separate"/>
+      </w:r>
+      <w:r>
+        <w:rPr>
+          <w:noProof/>
+        </w:rPr>
+        <w:t>8</w:t>
+      </w:r>
+      <w:r>
+        <w:rPr>
+          <w:noProof/>
+        </w:rPr>
+        <w:fldChar w:fldCharType="end"/>
+      </w:r>
+      <w:bookmarkEnd w:id="31"/>
       <w:r>
         <w:t xml:space="preserve"> Non-Parametric Sampling</w:t>
       </w:r>
-      <w:bookmarkEnd w:id="31"/>
+      <w:bookmarkEnd w:id="32"/>
     </w:p>
     <w:p>
       <w:r>
@@ -9111,7 +9178,7 @@
         </w:numPr>
         <w:ind w:left="426" w:hanging="437"/>
       </w:pPr>
-      <w:bookmarkStart w:id="32" w:name="_Toc441608269"/>
+      <w:bookmarkStart w:id="33" w:name="_Toc441653197"/>
       <w:r>
         <w:rPr>
           <w:i/>
@@ -9133,7 +9200,7 @@
         </w:rPr>
         <w:t>Convolutional Neural Network</w:t>
       </w:r>
-      <w:bookmarkEnd w:id="32"/>
+      <w:bookmarkEnd w:id="33"/>
     </w:p>
     <w:p>
       <w:pPr>
@@ -9411,11 +9478,21 @@
       <w:r>
         <w:t xml:space="preserve"> </w:t>
       </w:r>
-      <w:fldSimple w:instr=" REF _Ref441607397 \r ">
-        <w:r>
-          <w:t>[4]</w:t>
-        </w:r>
-      </w:fldSimple>
+      <w:r>
+        <w:fldChar w:fldCharType="begin"/>
+      </w:r>
+      <w:r>
+        <w:instrText xml:space="preserve"> REF _Ref441607397 \r </w:instrText>
+      </w:r>
+      <w:r>
+        <w:fldChar w:fldCharType="separate"/>
+      </w:r>
+      <w:r>
+        <w:t>[4]</w:t>
+      </w:r>
+      <w:r>
+        <w:fldChar w:fldCharType="end"/>
+      </w:r>
       <w:r>
         <w:t>.</w:t>
       </w:r>
@@ -9429,7 +9506,7 @@
         </w:numPr>
         <w:ind w:left="426" w:hanging="426"/>
       </w:pPr>
-      <w:bookmarkStart w:id="33" w:name="_Toc441608270"/>
+      <w:bookmarkStart w:id="34" w:name="_Toc441653198"/>
       <w:r>
         <w:rPr>
           <w:i/>
@@ -9451,7 +9528,7 @@
         </w:rPr>
         <w:t>Appearance Space</w:t>
       </w:r>
-      <w:bookmarkEnd w:id="33"/>
+      <w:bookmarkEnd w:id="34"/>
     </w:p>
     <w:p>
       <w:r>
@@ -9487,11 +9564,21 @@
       <w:r>
         <w:t xml:space="preserve"> </w:t>
       </w:r>
-      <w:fldSimple w:instr=" REF _Ref441607414 \r ">
-        <w:r>
-          <w:t>[3]</w:t>
-        </w:r>
-      </w:fldSimple>
+      <w:r>
+        <w:fldChar w:fldCharType="begin"/>
+      </w:r>
+      <w:r>
+        <w:instrText xml:space="preserve"> REF _Ref441607414 \r </w:instrText>
+      </w:r>
+      <w:r>
+        <w:fldChar w:fldCharType="separate"/>
+      </w:r>
+      <w:r>
+        <w:t>[3]</w:t>
+      </w:r>
+      <w:r>
+        <w:fldChar w:fldCharType="end"/>
+      </w:r>
       <w:r>
         <w:t>.</w:t>
       </w:r>
@@ -9572,18 +9659,31 @@
       <w:pPr>
         <w:pStyle w:val="Caption"/>
       </w:pPr>
-      <w:bookmarkStart w:id="34" w:name="_Toc441608321"/>
+      <w:bookmarkStart w:id="35" w:name="_Toc441608321"/>
       <w:r>
         <w:t xml:space="preserve">Gambar </w:t>
       </w:r>
-      <w:fldSimple w:instr=" SEQ Gambar \* ARABIC ">
-        <w:r>
-          <w:rPr>
-            <w:noProof/>
-          </w:rPr>
-          <w:t>9</w:t>
-        </w:r>
-      </w:fldSimple>
+      <w:r>
+        <w:fldChar w:fldCharType="begin"/>
+      </w:r>
+      <w:r>
+        <w:instrText xml:space="preserve"> SEQ Gambar \* ARABIC </w:instrText>
+      </w:r>
+      <w:r>
+        <w:fldChar w:fldCharType="separate"/>
+      </w:r>
+      <w:r>
+        <w:rPr>
+          <w:noProof/>
+        </w:rPr>
+        <w:t>9</w:t>
+      </w:r>
+      <w:r>
+        <w:rPr>
+          <w:noProof/>
+        </w:rPr>
+        <w:fldChar w:fldCharType="end"/>
+      </w:r>
       <w:r>
         <w:t xml:space="preserve"> Gambar Source </w:t>
       </w:r>
@@ -9595,161 +9695,17 @@
       <w:r>
         <w:t>kiri) dan Gambar Hasil Transformasi Appereance Space(kanan)</w:t>
       </w:r>
-      <w:bookmarkEnd w:id="34"/>
-    </w:p>
-    <w:p/>
-    <w:p>
-      <w:pPr>
-        <w:pStyle w:val="Heading2"/>
-        <w:numPr>
-          <w:ilvl w:val="1"/>
-          <w:numId w:val="16"/>
-        </w:numPr>
-        <w:ind w:left="426" w:hanging="426"/>
-      </w:pPr>
-      <w:bookmarkStart w:id="35" w:name="_Toc441608271"/>
-      <w:r>
-        <w:t>Kesimpulan</w:t>
-      </w:r>
       <w:bookmarkEnd w:id="35"/>
-    </w:p>
-    <w:p>
-      <w:r>
-        <w:t>Dari Studi Literatur yang telah dilakukan, maka dapat diperoleh kesimpulan sebagai berikut:</w:t>
-      </w:r>
-    </w:p>
-    <w:p>
-      <w:pPr>
-        <w:pStyle w:val="ListParagraph"/>
-        <w:numPr>
-          <w:ilvl w:val="0"/>
-          <w:numId w:val="28"/>
-        </w:numPr>
-      </w:pPr>
-      <w:r>
-        <w:t xml:space="preserve">Tekstur Ulos yang baru dapat dihasilkan dengan mengimpementasi beberapa algoritma </w:t>
-      </w:r>
-      <w:r>
-        <w:rPr>
-          <w:i/>
-        </w:rPr>
-        <w:t>Texture Synthesis</w:t>
-      </w:r>
-      <w:r>
-        <w:t xml:space="preserve"> seperti:</w:t>
-      </w:r>
-    </w:p>
-    <w:p>
-      <w:pPr>
-        <w:pStyle w:val="ListParagraph"/>
-        <w:numPr>
-          <w:ilvl w:val="1"/>
-          <w:numId w:val="28"/>
-        </w:numPr>
-      </w:pPr>
-      <w:r>
-        <w:t>Image Quilting</w:t>
-      </w:r>
-    </w:p>
-    <w:p>
-      <w:pPr>
-        <w:pStyle w:val="ListParagraph"/>
-        <w:numPr>
-          <w:ilvl w:val="1"/>
-          <w:numId w:val="28"/>
-        </w:numPr>
-      </w:pPr>
-      <w:r>
-        <w:t>Non-Parametric Sampling</w:t>
-      </w:r>
-    </w:p>
-    <w:p>
-      <w:pPr>
-        <w:pStyle w:val="ListParagraph"/>
-        <w:numPr>
-          <w:ilvl w:val="1"/>
-          <w:numId w:val="28"/>
-        </w:numPr>
-      </w:pPr>
-      <w:r>
-        <w:t>Convolutional Neural Netrowork</w:t>
-      </w:r>
-    </w:p>
-    <w:p>
-      <w:pPr>
-        <w:pStyle w:val="ListParagraph"/>
-        <w:numPr>
-          <w:ilvl w:val="0"/>
-          <w:numId w:val="28"/>
-        </w:numPr>
-      </w:pPr>
-      <w:r>
-        <w:t xml:space="preserve">Terdapat Bahasa pemrograman yang </w:t>
-      </w:r>
-      <w:proofErr w:type="gramStart"/>
-      <w:r>
-        <w:t>akan</w:t>
-      </w:r>
-      <w:proofErr w:type="gramEnd"/>
-      <w:r>
-        <w:t xml:space="preserve"> digunakan untuk dapat mengimplementasi Algoritma </w:t>
-      </w:r>
-      <w:r>
-        <w:rPr>
-          <w:i/>
-        </w:rPr>
-        <w:t>Texture Synthesis</w:t>
-      </w:r>
-      <w:r>
-        <w:t>, yaitu MATLAB dan PYTHON.</w:t>
-      </w:r>
-    </w:p>
-    <w:p>
-      <w:pPr>
-        <w:pStyle w:val="ListParagraph"/>
-      </w:pPr>
-      <w:r>
-        <w:t>MATLAB akan digunakan untuk mengimplementasi algoritma Image Quilting dan Non-</w:t>
-      </w:r>
-      <w:r>
-        <w:t>Parametric Sampling, sedangkan b</w:t>
-      </w:r>
-      <w:r>
-        <w:t>ahasa pemrograman PYTHON akan digunakan untuk mengimplementasi Algo</w:t>
-      </w:r>
-      <w:r>
-        <w:t xml:space="preserve">ritma </w:t>
-      </w:r>
-      <w:r>
-        <w:rPr>
-          <w:i/>
-        </w:rPr>
-        <w:t>Convolutional Neural Net</w:t>
-      </w:r>
-      <w:r>
-        <w:rPr>
-          <w:i/>
-        </w:rPr>
-        <w:t>work</w:t>
-      </w:r>
-      <w:r>
-        <w:t xml:space="preserve"> dengan bantuan Caffe Framework.</w:t>
+      <w:r>
+        <w:br w:type="page"/>
       </w:r>
     </w:p>
     <w:p>
       <w:pPr>
         <w:pStyle w:val="Heading1"/>
       </w:pPr>
-      <w:r>
-        <w:br w:type="page"/>
-      </w:r>
-    </w:p>
-    <w:p>
-      <w:pPr>
-        <w:pStyle w:val="Heading1"/>
-      </w:pPr>
       <w:bookmarkStart w:id="36" w:name="_Toc440998915"/>
-      <w:bookmarkStart w:id="37" w:name="_Toc441608272"/>
+      <w:bookmarkStart w:id="37" w:name="_Toc441653199"/>
       <w:r>
         <w:t>BAB III</w:t>
       </w:r>
@@ -9772,7 +9728,7 @@
         <w:ind w:left="426" w:hanging="426"/>
       </w:pPr>
       <w:bookmarkStart w:id="38" w:name="_Toc440998916"/>
-      <w:bookmarkStart w:id="39" w:name="_Toc441608273"/>
+      <w:bookmarkStart w:id="39" w:name="_Toc441653200"/>
       <w:r>
         <w:t>Aplikasi JTenun</w:t>
       </w:r>
@@ -9856,11 +9812,21 @@
       <w:r>
         <w:t xml:space="preserve"> </w:t>
       </w:r>
-      <w:fldSimple w:instr=" REF _Ref441607164 \r ">
-        <w:r>
-          <w:t>[5]</w:t>
-        </w:r>
-      </w:fldSimple>
+      <w:r>
+        <w:fldChar w:fldCharType="begin"/>
+      </w:r>
+      <w:r>
+        <w:instrText xml:space="preserve"> REF _Ref441607164 \r </w:instrText>
+      </w:r>
+      <w:r>
+        <w:fldChar w:fldCharType="separate"/>
+      </w:r>
+      <w:r>
+        <w:t>[5]</w:t>
+      </w:r>
+      <w:r>
+        <w:fldChar w:fldCharType="end"/>
+      </w:r>
       <w:r>
         <w:t>.</w:t>
       </w:r>
@@ -9884,22 +9850,42 @@
       <w:r>
         <w:t xml:space="preserve"> </w:t>
       </w:r>
-      <w:fldSimple w:instr=" REF _Ref441607181 \r ">
-        <w:r>
-          <w:t>[10]</w:t>
-        </w:r>
-      </w:fldSimple>
+      <w:r>
+        <w:fldChar w:fldCharType="begin"/>
+      </w:r>
+      <w:r>
+        <w:instrText xml:space="preserve"> REF _Ref441607181 \r </w:instrText>
+      </w:r>
+      <w:r>
+        <w:fldChar w:fldCharType="separate"/>
+      </w:r>
+      <w:r>
+        <w:t>[10]</w:t>
+      </w:r>
+      <w:r>
+        <w:fldChar w:fldCharType="end"/>
+      </w:r>
       <w:r>
         <w:t>. Cellular Automata memungkinkan program untuk menggenerasi pola berdasaran informasi pola awal yang diberikan. Sedangkan Machine Learning adalah cabang ilmu dari kecerdasan buatan yang mempelajari bagaimana caranya belajar dari data dan pengalaman</w:t>
       </w:r>
       <w:r>
         <w:t xml:space="preserve"> </w:t>
       </w:r>
-      <w:fldSimple w:instr=" REF _Ref441607196 \r ">
-        <w:r>
-          <w:t>[9]</w:t>
-        </w:r>
-      </w:fldSimple>
+      <w:r>
+        <w:fldChar w:fldCharType="begin"/>
+      </w:r>
+      <w:r>
+        <w:instrText xml:space="preserve"> REF _Ref441607196 \r </w:instrText>
+      </w:r>
+      <w:r>
+        <w:fldChar w:fldCharType="separate"/>
+      </w:r>
+      <w:r>
+        <w:t>[9]</w:t>
+      </w:r>
+      <w:r>
+        <w:fldChar w:fldCharType="end"/>
+      </w:r>
       <w:r>
         <w:t xml:space="preserve">, sehingga data yang dihasilkan dengan Cellular Automata </w:t>
       </w:r>
@@ -9989,7 +9975,7 @@
         <w:ind w:left="426" w:hanging="426"/>
       </w:pPr>
       <w:bookmarkStart w:id="40" w:name="_Toc440998917"/>
-      <w:bookmarkStart w:id="41" w:name="_Toc441608274"/>
+      <w:bookmarkStart w:id="41" w:name="_Toc441653201"/>
       <w:r>
         <w:t xml:space="preserve">Pendekatan Penilaian Terhadap Hasil </w:t>
       </w:r>
@@ -10262,7 +10248,7 @@
         <w:ind w:left="426" w:hanging="426"/>
       </w:pPr>
       <w:bookmarkStart w:id="42" w:name="_Toc440998918"/>
-      <w:bookmarkStart w:id="43" w:name="_Toc441608275"/>
+      <w:bookmarkStart w:id="43" w:name="_Toc441653202"/>
       <w:r>
         <w:t>Analisis</w:t>
       </w:r>
@@ -10609,14 +10595,27 @@
       <w:r>
         <w:t xml:space="preserve">Gambar </w:t>
       </w:r>
-      <w:fldSimple w:instr=" SEQ Gambar \* ARABIC ">
-        <w:r>
-          <w:rPr>
-            <w:noProof/>
-          </w:rPr>
-          <w:t>10</w:t>
-        </w:r>
-      </w:fldSimple>
+      <w:r>
+        <w:fldChar w:fldCharType="begin"/>
+      </w:r>
+      <w:r>
+        <w:instrText xml:space="preserve"> SEQ Gambar \* ARABIC </w:instrText>
+      </w:r>
+      <w:r>
+        <w:fldChar w:fldCharType="separate"/>
+      </w:r>
+      <w:r>
+        <w:rPr>
+          <w:noProof/>
+        </w:rPr>
+        <w:t>10</w:t>
+      </w:r>
+      <w:r>
+        <w:rPr>
+          <w:noProof/>
+        </w:rPr>
+        <w:fldChar w:fldCharType="end"/>
+      </w:r>
       <w:bookmarkEnd w:id="44"/>
       <w:r>
         <w:t xml:space="preserve"> Source Image Untuk Image Quilting</w:t>
@@ -10632,14 +10631,27 @@
       <w:r>
         <w:t xml:space="preserve">Tabel </w:t>
       </w:r>
-      <w:fldSimple w:instr=" SEQ Tabel \* ARABIC ">
-        <w:r>
-          <w:rPr>
-            <w:noProof/>
-          </w:rPr>
-          <w:t>1</w:t>
-        </w:r>
-      </w:fldSimple>
+      <w:r>
+        <w:fldChar w:fldCharType="begin"/>
+      </w:r>
+      <w:r>
+        <w:instrText xml:space="preserve"> SEQ Tabel \* ARABIC </w:instrText>
+      </w:r>
+      <w:r>
+        <w:fldChar w:fldCharType="separate"/>
+      </w:r>
+      <w:r>
+        <w:rPr>
+          <w:noProof/>
+        </w:rPr>
+        <w:t>1</w:t>
+      </w:r>
+      <w:r>
+        <w:rPr>
+          <w:noProof/>
+        </w:rPr>
+        <w:fldChar w:fldCharType="end"/>
+      </w:r>
       <w:bookmarkEnd w:id="46"/>
       <w:r>
         <w:t xml:space="preserve"> Hasil Percobaan </w:t>
@@ -12300,14 +12312,27 @@
       <w:r>
         <w:t xml:space="preserve">Gambar </w:t>
       </w:r>
-      <w:fldSimple w:instr=" SEQ Gambar \* ARABIC ">
-        <w:r>
-          <w:rPr>
-            <w:noProof/>
-          </w:rPr>
-          <w:t>11</w:t>
-        </w:r>
-      </w:fldSimple>
+      <w:r>
+        <w:fldChar w:fldCharType="begin"/>
+      </w:r>
+      <w:r>
+        <w:instrText xml:space="preserve"> SEQ Gambar \* ARABIC </w:instrText>
+      </w:r>
+      <w:r>
+        <w:fldChar w:fldCharType="separate"/>
+      </w:r>
+      <w:r>
+        <w:rPr>
+          <w:noProof/>
+        </w:rPr>
+        <w:t>11</w:t>
+      </w:r>
+      <w:r>
+        <w:rPr>
+          <w:noProof/>
+        </w:rPr>
+        <w:fldChar w:fldCharType="end"/>
+      </w:r>
       <w:r>
         <w:t xml:space="preserve"> Source Image dengan pola ulos</w:t>
       </w:r>
@@ -12343,14 +12368,27 @@
       <w:r>
         <w:t xml:space="preserve">Tabel </w:t>
       </w:r>
-      <w:fldSimple w:instr=" SEQ Tabel \* ARABIC ">
-        <w:r>
-          <w:rPr>
-            <w:noProof/>
-          </w:rPr>
-          <w:t>2</w:t>
-        </w:r>
-      </w:fldSimple>
+      <w:r>
+        <w:fldChar w:fldCharType="begin"/>
+      </w:r>
+      <w:r>
+        <w:instrText xml:space="preserve"> SEQ Tabel \* ARABIC </w:instrText>
+      </w:r>
+      <w:r>
+        <w:fldChar w:fldCharType="separate"/>
+      </w:r>
+      <w:r>
+        <w:rPr>
+          <w:noProof/>
+        </w:rPr>
+        <w:t>2</w:t>
+      </w:r>
+      <w:r>
+        <w:rPr>
+          <w:noProof/>
+        </w:rPr>
+        <w:fldChar w:fldCharType="end"/>
+      </w:r>
       <w:bookmarkEnd w:id="48"/>
       <w:r>
         <w:t xml:space="preserve"> Hasil Percobaan Menggunakan Tekstur Ulos</w:t>
@@ -12587,10 +12625,10 @@
                   <v:path o:extrusionok="f" gradientshapeok="t" o:connecttype="rect"/>
                   <o:lock v:ext="edit" aspectratio="t"/>
                 </v:shapetype>
-                <v:shape id="_x0000_i1030" type="#_x0000_t75" style="width:140.25pt;height:566.25pt" o:ole="">
+                <v:shape id="_x0000_i1025" type="#_x0000_t75" style="width:140.25pt;height:566.25pt" o:ole="">
                   <v:imagedata r:id="rId29" o:title=""/>
                 </v:shape>
-                <o:OLEObject Type="Embed" ProgID="PBrush" ShapeID="_x0000_i1030" DrawAspect="Content" ObjectID="_1515350327" r:id="rId30"/>
+                <o:OLEObject Type="Embed" ProgID="PBrush" ShapeID="_x0000_i1025" DrawAspect="Content" ObjectID="_1515395058" r:id="rId30"/>
               </w:object>
             </w:r>
           </w:p>
@@ -12756,10 +12794,10 @@
             </w:pPr>
             <w:r>
               <w:object w:dxaOrig="1785" w:dyaOrig="7140">
-                <v:shape id="_x0000_i1031" type="#_x0000_t75" style="width:150pt;height:600pt" o:ole="">
+                <v:shape id="_x0000_i1026" type="#_x0000_t75" style="width:150pt;height:600pt" o:ole="">
                   <v:imagedata r:id="rId31" o:title=""/>
                 </v:shape>
-                <o:OLEObject Type="Embed" ProgID="PBrush" ShapeID="_x0000_i1031" DrawAspect="Content" ObjectID="_1515350328" r:id="rId32"/>
+                <o:OLEObject Type="Embed" ProgID="PBrush" ShapeID="_x0000_i1026" DrawAspect="Content" ObjectID="_1515395059" r:id="rId32"/>
               </w:object>
             </w:r>
           </w:p>
@@ -12868,7 +12906,7 @@
           <w:noProof/>
         </w:rPr>
         <w:pict>
-          <v:shape id="_x0000_i1032" type="#_x0000_t75" style="width:451.5pt;height:183.75pt">
+          <v:shape id="_x0000_i1027" type="#_x0000_t75" style="width:451.5pt;height:183.75pt">
             <v:imagedata r:id="rId33" o:title="Image Quilting"/>
           </v:shape>
         </w:pict>
@@ -12882,14 +12920,27 @@
       <w:r>
         <w:t xml:space="preserve">Gambar </w:t>
       </w:r>
-      <w:fldSimple w:instr=" SEQ Gambar \* ARABIC ">
-        <w:r>
-          <w:rPr>
-            <w:noProof/>
-          </w:rPr>
-          <w:t>12</w:t>
-        </w:r>
-      </w:fldSimple>
+      <w:r>
+        <w:fldChar w:fldCharType="begin"/>
+      </w:r>
+      <w:r>
+        <w:instrText xml:space="preserve"> SEQ Gambar \* ARABIC </w:instrText>
+      </w:r>
+      <w:r>
+        <w:fldChar w:fldCharType="separate"/>
+      </w:r>
+      <w:r>
+        <w:rPr>
+          <w:noProof/>
+        </w:rPr>
+        <w:t>12</w:t>
+      </w:r>
+      <w:r>
+        <w:rPr>
+          <w:noProof/>
+        </w:rPr>
+        <w:fldChar w:fldCharType="end"/>
+      </w:r>
       <w:r>
         <w:t xml:space="preserve"> Image Quilting Process</w:t>
       </w:r>
@@ -12972,7 +13023,7 @@
         <w:ind w:left="426" w:hanging="426"/>
       </w:pPr>
       <w:bookmarkStart w:id="52" w:name="_Toc440998919"/>
-      <w:bookmarkStart w:id="53" w:name="_Toc441608276"/>
+      <w:bookmarkStart w:id="53" w:name="_Toc441653203"/>
       <w:r>
         <w:t>Analisis</w:t>
       </w:r>
@@ -13167,14 +13218,27 @@
       <w:r>
         <w:t xml:space="preserve">Gambar </w:t>
       </w:r>
-      <w:fldSimple w:instr=" SEQ Gambar \* ARABIC ">
-        <w:r>
-          <w:rPr>
-            <w:noProof/>
-          </w:rPr>
-          <w:t>14</w:t>
-        </w:r>
-      </w:fldSimple>
+      <w:r>
+        <w:fldChar w:fldCharType="begin"/>
+      </w:r>
+      <w:r>
+        <w:instrText xml:space="preserve"> SEQ Gambar \* ARABIC </w:instrText>
+      </w:r>
+      <w:r>
+        <w:fldChar w:fldCharType="separate"/>
+      </w:r>
+      <w:r>
+        <w:rPr>
+          <w:noProof/>
+        </w:rPr>
+        <w:t>14</w:t>
+      </w:r>
+      <w:r>
+        <w:rPr>
+          <w:noProof/>
+        </w:rPr>
+        <w:fldChar w:fldCharType="end"/>
+      </w:r>
       <w:r>
         <w:t xml:space="preserve"> </w:t>
       </w:r>
@@ -13199,14 +13263,27 @@
       <w:r>
         <w:t xml:space="preserve">Tabel </w:t>
       </w:r>
-      <w:fldSimple w:instr=" SEQ Tabel \* ARABIC ">
-        <w:r>
-          <w:rPr>
-            <w:noProof/>
-          </w:rPr>
-          <w:t>3</w:t>
-        </w:r>
-      </w:fldSimple>
+      <w:r>
+        <w:fldChar w:fldCharType="begin"/>
+      </w:r>
+      <w:r>
+        <w:instrText xml:space="preserve"> SEQ Tabel \* ARABIC </w:instrText>
+      </w:r>
+      <w:r>
+        <w:fldChar w:fldCharType="separate"/>
+      </w:r>
+      <w:r>
+        <w:rPr>
+          <w:noProof/>
+        </w:rPr>
+        <w:t>3</w:t>
+      </w:r>
+      <w:r>
+        <w:rPr>
+          <w:noProof/>
+        </w:rPr>
+        <w:fldChar w:fldCharType="end"/>
+      </w:r>
       <w:bookmarkEnd w:id="55"/>
       <w:r>
         <w:t xml:space="preserve"> Hasil Percobaan </w:t>
@@ -13377,10 +13454,10 @@
             </w:pPr>
             <w:r>
               <w:object w:dxaOrig="1965" w:dyaOrig="1920">
-                <v:shape id="_x0000_i1026" type="#_x0000_t75" style="width:98.25pt;height:96pt" o:ole="">
+                <v:shape id="_x0000_i1028" type="#_x0000_t75" style="width:98.25pt;height:96pt" o:ole="">
                   <v:imagedata r:id="rId35" o:title=""/>
                 </v:shape>
-                <o:OLEObject Type="Embed" ProgID="PBrush" ShapeID="_x0000_i1026" DrawAspect="Content" ObjectID="_1515350329" r:id="rId36"/>
+                <o:OLEObject Type="Embed" ProgID="PBrush" ShapeID="_x0000_i1028" DrawAspect="Content" ObjectID="_1515395060" r:id="rId36"/>
               </w:object>
             </w:r>
           </w:p>
@@ -13488,10 +13565,10 @@
             </w:pPr>
             <w:r>
               <w:object w:dxaOrig="2025" w:dyaOrig="2010">
-                <v:shape id="_x0000_i1027" type="#_x0000_t75" style="width:101.25pt;height:100.5pt" o:ole="">
+                <v:shape id="_x0000_i1029" type="#_x0000_t75" style="width:101.25pt;height:100.5pt" o:ole="">
                   <v:imagedata r:id="rId37" o:title=""/>
                 </v:shape>
-                <o:OLEObject Type="Embed" ProgID="PBrush" ShapeID="_x0000_i1027" DrawAspect="Content" ObjectID="_1515350330" r:id="rId38"/>
+                <o:OLEObject Type="Embed" ProgID="PBrush" ShapeID="_x0000_i1029" DrawAspect="Content" ObjectID="_1515395061" r:id="rId38"/>
               </w:object>
             </w:r>
           </w:p>
@@ -13599,10 +13676,10 @@
             </w:pPr>
             <w:r>
               <w:object w:dxaOrig="1980" w:dyaOrig="2010">
-                <v:shape id="_x0000_i1028" type="#_x0000_t75" style="width:99pt;height:100.5pt" o:ole="">
+                <v:shape id="_x0000_i1030" type="#_x0000_t75" style="width:99pt;height:100.5pt" o:ole="">
                   <v:imagedata r:id="rId39" o:title=""/>
                 </v:shape>
-                <o:OLEObject Type="Embed" ProgID="PBrush" ShapeID="_x0000_i1028" DrawAspect="Content" ObjectID="_1515350331" r:id="rId40"/>
+                <o:OLEObject Type="Embed" ProgID="PBrush" ShapeID="_x0000_i1030" DrawAspect="Content" ObjectID="_1515395062" r:id="rId40"/>
               </w:object>
             </w:r>
           </w:p>
@@ -13666,7 +13743,7 @@
       </w:pPr>
       <w:r>
         <w:pict>
-          <v:shape id="_x0000_i1029" type="#_x0000_t75" style="width:508.5pt;height:218.25pt">
+          <v:shape id="_x0000_i1031" type="#_x0000_t75" style="width:508.5pt;height:218.25pt">
             <v:imagedata r:id="rId41" o:title="Non-Parametric Sampling"/>
           </v:shape>
         </w:pict>
@@ -13681,14 +13758,27 @@
       <w:r>
         <w:t xml:space="preserve">Gambar </w:t>
       </w:r>
-      <w:fldSimple w:instr=" SEQ Gambar \* ARABIC ">
-        <w:r>
-          <w:rPr>
-            <w:noProof/>
-          </w:rPr>
-          <w:t>15</w:t>
-        </w:r>
-      </w:fldSimple>
+      <w:r>
+        <w:fldChar w:fldCharType="begin"/>
+      </w:r>
+      <w:r>
+        <w:instrText xml:space="preserve"> SEQ Gambar \* ARABIC </w:instrText>
+      </w:r>
+      <w:r>
+        <w:fldChar w:fldCharType="separate"/>
+      </w:r>
+      <w:r>
+        <w:rPr>
+          <w:noProof/>
+        </w:rPr>
+        <w:t>15</w:t>
+      </w:r>
+      <w:r>
+        <w:rPr>
+          <w:noProof/>
+        </w:rPr>
+        <w:fldChar w:fldCharType="end"/>
+      </w:r>
       <w:bookmarkEnd w:id="57"/>
       <w:r>
         <w:t xml:space="preserve"> Non-Parametric Sampling Process</w:t>
@@ -13753,7 +13843,7 @@
         <w:ind w:left="426" w:hanging="426"/>
       </w:pPr>
       <w:bookmarkStart w:id="59" w:name="_Toc440998920"/>
-      <w:bookmarkStart w:id="60" w:name="_Toc441608277"/>
+      <w:bookmarkStart w:id="60" w:name="_Toc441653204"/>
       <w:r>
         <w:t>Analisis</w:t>
       </w:r>
@@ -13831,33 +13921,84 @@
         <w:t>learning based</w:t>
       </w:r>
       <w:r>
+        <w:rPr>
+          <w:i/>
+        </w:rPr>
+        <w:t xml:space="preserve"> </w:t>
+      </w:r>
+      <w:r>
+        <w:t xml:space="preserve">artinya bahwa metoda ini mengimlementasi </w:t>
+      </w:r>
+      <w:r>
+        <w:rPr>
+          <w:i/>
+        </w:rPr>
+        <w:t>Machine Learning</w:t>
+      </w:r>
+      <w:r>
+        <w:t xml:space="preserve"> karena</w:t>
+      </w:r>
+      <w:r>
+        <w:t xml:space="preserve"> </w:t>
+      </w:r>
+      <w:r>
+        <w:t>m</w:t>
+      </w:r>
+      <w:r>
+        <w:t>etode</w:t>
+      </w:r>
+      <w:r>
+        <w:t xml:space="preserve"> ini memiliki model yang </w:t>
+      </w:r>
+      <w:proofErr w:type="gramStart"/>
+      <w:r>
+        <w:t>akan</w:t>
+      </w:r>
+      <w:proofErr w:type="gramEnd"/>
+      <w:r>
+        <w:t xml:space="preserve"> digunakan sebagai library untuk melakukan proses </w:t>
+      </w:r>
+      <w:r>
+        <w:rPr>
+          <w:i/>
+        </w:rPr>
+        <w:t>synthesis</w:t>
+      </w:r>
+      <w:r>
         <w:t xml:space="preserve">. </w:t>
       </w:r>
       <w:r>
-        <w:t>Metode</w:t>
-      </w:r>
-      <w:r>
-        <w:t xml:space="preserve"> ini memiliki model yang </w:t>
-      </w:r>
-      <w:proofErr w:type="gramStart"/>
-      <w:r>
-        <w:t>akan</w:t>
-      </w:r>
-      <w:proofErr w:type="gramEnd"/>
-      <w:r>
-        <w:t xml:space="preserve"> digunakan sebagai library untuk melakukan proses </w:t>
+        <w:t xml:space="preserve">Pada </w:t>
+      </w:r>
+      <w:r>
+        <w:t>metode</w:t>
+      </w:r>
+      <w:r>
+        <w:t xml:space="preserve"> </w:t>
       </w:r>
       <w:r>
         <w:rPr>
           <w:i/>
         </w:rPr>
-        <w:t>synthesis</w:t>
-      </w:r>
-      <w:r>
-        <w:t xml:space="preserve">. </w:t>
-      </w:r>
-      <w:r>
-        <w:t xml:space="preserve">Pada </w:t>
+        <w:t>Convolutional Neural Network</w:t>
+      </w:r>
+      <w:r>
+        <w:t xml:space="preserve"> </w:t>
+      </w:r>
+      <w:r>
+        <w:rPr>
+          <w:i/>
+        </w:rPr>
+        <w:t>publisher</w:t>
+      </w:r>
+      <w:r>
+        <w:rPr>
+          <w:i/>
+        </w:rPr>
+        <w:t xml:space="preserve"> </w:t>
+      </w:r>
+      <w:r>
+        <w:t xml:space="preserve">telah mengimplementasikan </w:t>
       </w:r>
       <w:r>
         <w:t>metode</w:t>
@@ -13866,37 +14007,23 @@
         <w:t xml:space="preserve"> </w:t>
       </w:r>
       <w:r>
-        <w:t xml:space="preserve">Convolutional Neural Network </w:t>
-      </w:r>
-      <w:r>
-        <w:rPr>
-          <w:i/>
-        </w:rPr>
-        <w:t>publisher</w:t>
-      </w:r>
-      <w:r>
-        <w:rPr>
-          <w:i/>
-        </w:rPr>
-        <w:t xml:space="preserve"> </w:t>
-      </w:r>
-      <w:r>
-        <w:t xml:space="preserve">telah mengimplementasikan </w:t>
-      </w:r>
-      <w:r>
-        <w:t>metode</w:t>
-      </w:r>
-      <w:r>
-        <w:t xml:space="preserve"> </w:t>
-      </w:r>
-      <w:r>
         <w:t xml:space="preserve">ini </w:t>
       </w:r>
-      <w:fldSimple w:instr=" REF _Ref441608422 \r ">
-        <w:r>
-          <w:t>[12]</w:t>
-        </w:r>
-      </w:fldSimple>
+      <w:r>
+        <w:fldChar w:fldCharType="begin"/>
+      </w:r>
+      <w:r>
+        <w:instrText xml:space="preserve"> REF _Ref441608422 \r </w:instrText>
+      </w:r>
+      <w:r>
+        <w:fldChar w:fldCharType="separate"/>
+      </w:r>
+      <w:r>
+        <w:t>[12]</w:t>
+      </w:r>
+      <w:r>
+        <w:fldChar w:fldCharType="end"/>
+      </w:r>
       <w:r>
         <w:t>,</w:t>
       </w:r>
@@ -14060,7 +14187,7 @@
           <w:color w:val="000000"/>
         </w:rPr>
         <w:pict>
-          <v:shape id="_x0000_i1025" type="#_x0000_t75" style="width:451.5pt;height:348.75pt">
+          <v:shape id="_x0000_i1032" type="#_x0000_t75" style="width:451.5pt;height:348.75pt">
             <v:imagedata r:id="rId42" o:title="CNN"/>
           </v:shape>
         </w:pict>
@@ -14075,14 +14202,27 @@
       <w:r>
         <w:t xml:space="preserve">Gambar </w:t>
       </w:r>
-      <w:fldSimple w:instr=" SEQ Gambar \* ARABIC ">
-        <w:r>
-          <w:rPr>
-            <w:noProof/>
-          </w:rPr>
-          <w:t>16</w:t>
-        </w:r>
-      </w:fldSimple>
+      <w:r>
+        <w:fldChar w:fldCharType="begin"/>
+      </w:r>
+      <w:r>
+        <w:instrText xml:space="preserve"> SEQ Gambar \* ARABIC </w:instrText>
+      </w:r>
+      <w:r>
+        <w:fldChar w:fldCharType="separate"/>
+      </w:r>
+      <w:r>
+        <w:rPr>
+          <w:noProof/>
+        </w:rPr>
+        <w:t>16</w:t>
+      </w:r>
+      <w:r>
+        <w:rPr>
+          <w:noProof/>
+        </w:rPr>
+        <w:fldChar w:fldCharType="end"/>
+      </w:r>
       <w:bookmarkEnd w:id="61"/>
       <w:r>
         <w:t xml:space="preserve"> Convolutional Neural Network Process</w:t>
@@ -14162,7 +14302,7 @@
         </w:numPr>
         <w:ind w:left="426" w:hanging="426"/>
       </w:pPr>
-      <w:bookmarkStart w:id="63" w:name="_Toc441608278"/>
+      <w:bookmarkStart w:id="63" w:name="_Toc441653205"/>
       <w:r>
         <w:t>Analisis</w:t>
       </w:r>
@@ -14349,14 +14489,30 @@
       <w:r>
         <w:t xml:space="preserve">Gambar </w:t>
       </w:r>
-      <w:fldSimple w:instr=" SEQ Gambar \* ARABIC ">
-        <w:r>
-          <w:rPr>
-            <w:noProof/>
-          </w:rPr>
-          <w:t>17</w:t>
-        </w:r>
-      </w:fldSimple>
+      <w:r>
+        <w:fldChar w:fldCharType="begin"/>
+      </w:r>
+      <w:r>
+        <w:instrText xml:space="preserve"> SEQ Gambar</w:instrText>
+      </w:r>
+      <w:r>
+        <w:instrText xml:space="preserve"> \* ARABIC </w:instrText>
+      </w:r>
+      <w:r>
+        <w:fldChar w:fldCharType="separate"/>
+      </w:r>
+      <w:r>
+        <w:rPr>
+          <w:noProof/>
+        </w:rPr>
+        <w:t>17</w:t>
+      </w:r>
+      <w:r>
+        <w:rPr>
+          <w:noProof/>
+        </w:rPr>
+        <w:fldChar w:fldCharType="end"/>
+      </w:r>
       <w:r>
         <w:t xml:space="preserve"> Proses </w:t>
       </w:r>
@@ -14468,14 +14624,27 @@
       <w:r>
         <w:t xml:space="preserve">Gambar </w:t>
       </w:r>
-      <w:fldSimple w:instr=" SEQ Gambar \* ARABIC ">
-        <w:r>
-          <w:rPr>
-            <w:noProof/>
-          </w:rPr>
-          <w:t>18</w:t>
-        </w:r>
-      </w:fldSimple>
+      <w:r>
+        <w:fldChar w:fldCharType="begin"/>
+      </w:r>
+      <w:r>
+        <w:instrText xml:space="preserve"> SEQ Gambar \* ARABIC </w:instrText>
+      </w:r>
+      <w:r>
+        <w:fldChar w:fldCharType="separate"/>
+      </w:r>
+      <w:r>
+        <w:rPr>
+          <w:noProof/>
+        </w:rPr>
+        <w:t>18</w:t>
+      </w:r>
+      <w:r>
+        <w:rPr>
+          <w:noProof/>
+        </w:rPr>
+        <w:fldChar w:fldCharType="end"/>
+      </w:r>
       <w:bookmarkEnd w:id="65"/>
       <w:r>
         <w:t xml:space="preserve"> Appearance Space Process</w:t>
@@ -14556,9 +14725,7 @@
           <w:szCs w:val="32"/>
         </w:rPr>
       </w:pPr>
-      <w:bookmarkStart w:id="67" w:name="_Toc441608279"/>
-      <w:bookmarkStart w:id="68" w:name="_GoBack"/>
-      <w:bookmarkEnd w:id="68"/>
+      <w:bookmarkStart w:id="67" w:name="_Toc441653206"/>
       <w:r>
         <w:t>MATLAB</w:t>
       </w:r>
@@ -14689,11 +14856,11 @@
       <w:pPr>
         <w:pStyle w:val="Heading1"/>
       </w:pPr>
-      <w:bookmarkStart w:id="69" w:name="_Toc441608280"/>
+      <w:bookmarkStart w:id="68" w:name="_Toc441653207"/>
       <w:r>
         <w:t>Daftar Pustaka dan Rujukan</w:t>
       </w:r>
-      <w:bookmarkEnd w:id="69"/>
+      <w:bookmarkEnd w:id="68"/>
     </w:p>
     <w:p>
       <w:pPr>
@@ -14704,11 +14871,11 @@
         </w:numPr>
         <w:ind w:left="567" w:hanging="567"/>
       </w:pPr>
-      <w:bookmarkStart w:id="70" w:name="_Ref441607379"/>
+      <w:bookmarkStart w:id="69" w:name="_Ref441607379"/>
       <w:r>
         <w:t>Efros and Leung, Texture Synthesis by Non-Parametric Sampling, IEEE International Conference on Computer Vision 1999</w:t>
       </w:r>
-      <w:bookmarkEnd w:id="70"/>
+      <w:bookmarkEnd w:id="69"/>
     </w:p>
     <w:p>
       <w:pPr>
@@ -14719,11 +14886,11 @@
         </w:numPr>
         <w:ind w:left="567" w:hanging="567"/>
       </w:pPr>
-      <w:bookmarkStart w:id="71" w:name="_Ref441607253"/>
+      <w:bookmarkStart w:id="70" w:name="_Ref441607253"/>
       <w:r>
         <w:t>Efros and Freeman, Image Quilting for Texture Synthesis and Transfer, University of California, Berkeley, 2001</w:t>
       </w:r>
-      <w:bookmarkEnd w:id="71"/>
+      <w:bookmarkEnd w:id="70"/>
     </w:p>
     <w:p>
       <w:pPr>
@@ -14734,11 +14901,11 @@
         </w:numPr>
         <w:ind w:left="567" w:hanging="567"/>
       </w:pPr>
-      <w:bookmarkStart w:id="72" w:name="_Ref441607414"/>
+      <w:bookmarkStart w:id="71" w:name="_Ref441607414"/>
       <w:r>
         <w:t>Lefebvre and Hoppe, Appearance-Space Texture Synthesis, Microsoft Research, 2006</w:t>
       </w:r>
-      <w:bookmarkEnd w:id="72"/>
+      <w:bookmarkEnd w:id="71"/>
     </w:p>
     <w:p>
       <w:pPr>
@@ -14749,13 +14916,13 @@
         </w:numPr>
         <w:ind w:left="567" w:hanging="567"/>
       </w:pPr>
-      <w:bookmarkStart w:id="73" w:name="_Ref441607397"/>
+      <w:bookmarkStart w:id="72" w:name="_Ref441607397"/>
       <w:r>
         <w:t>Gatys, Ecker and bethge, Texture Synthesis Using Convolutional Neural Network, 2015</w:t>
       </w:r>
-      <w:bookmarkEnd w:id="73"/>
-    </w:p>
-    <w:bookmarkStart w:id="74" w:name="_Ref441607164"/>
+      <w:bookmarkEnd w:id="72"/>
+    </w:p>
+    <w:bookmarkStart w:id="73" w:name="_Ref441607164"/>
     <w:p>
       <w:pPr>
         <w:pStyle w:val="ListParagraph"/>
@@ -14786,9 +14953,9 @@
       <w:r>
         <w:t xml:space="preserve"> (Diakses pada 6 November 2016)</w:t>
       </w:r>
-      <w:bookmarkEnd w:id="74"/>
-    </w:p>
-    <w:bookmarkStart w:id="75" w:name="_Ref441607017"/>
+      <w:bookmarkEnd w:id="73"/>
+    </w:p>
+    <w:bookmarkStart w:id="74" w:name="_Ref441607017"/>
     <w:p>
       <w:pPr>
         <w:pStyle w:val="ListParagraph"/>
@@ -14828,9 +14995,9 @@
       <w:r>
         <w:t>(Diakses pada 6 November 2015)</w:t>
       </w:r>
-      <w:bookmarkEnd w:id="75"/>
-    </w:p>
-    <w:bookmarkStart w:id="76" w:name="_Ref441606994"/>
+      <w:bookmarkEnd w:id="74"/>
+    </w:p>
+    <w:bookmarkStart w:id="75" w:name="_Ref441606994"/>
     <w:p>
       <w:pPr>
         <w:pStyle w:val="ListParagraph"/>
@@ -14855,38 +15022,23 @@
       <w:r>
         <w:fldChar w:fldCharType="separate"/>
       </w:r>
-      <w:bookmarkStart w:id="77" w:name="_Ref434563964"/>
+      <w:bookmarkStart w:id="76" w:name="_Ref434563964"/>
       <w:r>
         <w:rPr>
           <w:rStyle w:val="Hyperlink"/>
         </w:rPr>
-        <w:t>http://kebudayaanindonesia.net/kebudayaan</w:t>
-      </w:r>
-      <w:r>
-        <w:rPr>
-          <w:rStyle w:val="Hyperlink"/>
-        </w:rPr>
-        <w:t>/</w:t>
-      </w:r>
-      <w:r>
-        <w:rPr>
-          <w:rStyle w:val="Hyperlink"/>
-        </w:rPr>
-        <w:t>1102/kain-ulos</w:t>
-      </w:r>
-      <w:bookmarkEnd w:id="77"/>
+        <w:t>http://kebudayaanindonesia.net/kebudayaan/1102/kain-ulos</w:t>
+      </w:r>
+      <w:bookmarkEnd w:id="76"/>
       <w:r>
         <w:fldChar w:fldCharType="end"/>
       </w:r>
       <w:r>
-        <w:t xml:space="preserve"> </w:t>
-      </w:r>
-      <w:r>
-        <w:t>(Diakses pada 6 November 2015)</w:t>
-      </w:r>
-      <w:bookmarkEnd w:id="76"/>
-    </w:p>
-    <w:bookmarkStart w:id="78" w:name="_Ref441607050"/>
+        <w:t xml:space="preserve"> (Diakses pada 6 November 2015)</w:t>
+      </w:r>
+      <w:bookmarkEnd w:id="75"/>
+    </w:p>
+    <w:bookmarkStart w:id="77" w:name="_Ref441607050"/>
     <w:p>
       <w:pPr>
         <w:pStyle w:val="ListParagraph"/>
@@ -14911,21 +15063,21 @@
       <w:r>
         <w:fldChar w:fldCharType="separate"/>
       </w:r>
-      <w:bookmarkStart w:id="79" w:name="_Ref434564244"/>
+      <w:bookmarkStart w:id="78" w:name="_Ref434564244"/>
       <w:r>
         <w:rPr>
           <w:rStyle w:val="Hyperlink"/>
         </w:rPr>
         <w:t>http://www.plimbi.com/article/4752/perkembangan-teknologi-di-indonesia</w:t>
       </w:r>
-      <w:bookmarkEnd w:id="79"/>
+      <w:bookmarkEnd w:id="78"/>
       <w:r>
         <w:fldChar w:fldCharType="end"/>
       </w:r>
       <w:r>
         <w:t xml:space="preserve"> (Diakses pada 6 November 2015)</w:t>
       </w:r>
-      <w:bookmarkEnd w:id="78"/>
+      <w:bookmarkEnd w:id="77"/>
     </w:p>
     <w:p>
       <w:pPr>
@@ -14937,8 +15089,8 @@
         <w:ind w:left="567" w:hanging="567"/>
         <w:jc w:val="left"/>
       </w:pPr>
-      <w:bookmarkStart w:id="80" w:name="_Ref434608789"/>
-      <w:bookmarkStart w:id="81" w:name="_Ref441607196"/>
+      <w:bookmarkStart w:id="79" w:name="_Ref434608789"/>
+      <w:bookmarkStart w:id="80" w:name="_Ref441607196"/>
       <w:r>
         <w:t>Hal Daumé III</w:t>
       </w:r>
@@ -14951,11 +15103,11 @@
       <w:r>
         <w:t>,201</w:t>
       </w:r>
+      <w:bookmarkEnd w:id="79"/>
+      <w:r>
+        <w:t>5</w:t>
+      </w:r>
       <w:bookmarkEnd w:id="80"/>
-      <w:r>
-        <w:t>5</w:t>
-      </w:r>
-      <w:bookmarkEnd w:id="81"/>
     </w:p>
     <w:p>
       <w:pPr>
@@ -14967,11 +15119,11 @@
         <w:ind w:left="567" w:hanging="567"/>
         <w:jc w:val="left"/>
       </w:pPr>
-      <w:bookmarkStart w:id="82" w:name="_Ref441607181"/>
+      <w:bookmarkStart w:id="81" w:name="_Ref441607181"/>
       <w:r>
         <w:t>Wolfram Stephen, A New Kin of Science, 1959</w:t>
       </w:r>
-      <w:bookmarkEnd w:id="82"/>
+      <w:bookmarkEnd w:id="81"/>
     </w:p>
     <w:p>
       <w:pPr>
@@ -14983,13 +15135,13 @@
         <w:ind w:left="567" w:hanging="567"/>
         <w:jc w:val="left"/>
       </w:pPr>
-      <w:bookmarkStart w:id="83" w:name="_Ref441606960"/>
+      <w:bookmarkStart w:id="82" w:name="_Ref441606960"/>
       <w:r>
         <w:t>Takari Muhammad, Ulos di Sumatera Utara, 2009</w:t>
       </w:r>
-      <w:bookmarkEnd w:id="83"/>
-    </w:p>
-    <w:bookmarkStart w:id="84" w:name="_Ref441608422"/>
+      <w:bookmarkEnd w:id="82"/>
+    </w:p>
+    <w:bookmarkStart w:id="83" w:name="_Ref441608422"/>
     <w:p>
       <w:pPr>
         <w:numPr>
@@ -15024,12 +15176,9 @@
         <w:fldChar w:fldCharType="end"/>
       </w:r>
       <w:r>
-        <w:t>,</w:t>
-      </w:r>
-      <w:r>
-        <w:t xml:space="preserve"> (Diakses Pada 26 Januari 2016)</w:t>
-      </w:r>
-      <w:bookmarkEnd w:id="84"/>
+        <w:t>, (Diakses Pada 26 Januari 2016)</w:t>
+      </w:r>
+      <w:bookmarkEnd w:id="83"/>
     </w:p>
     <w:p/>
     <w:sectPr>
@@ -15349,7 +15498,7 @@
               <w:noProof/>
               <w:sz w:val="20"/>
             </w:rPr>
-            <w:t>36</w:t>
+            <w:t>9</w:t>
           </w:r>
           <w:r>
             <w:rPr>
@@ -20649,7 +20798,7 @@
 </file>
 
 <file path=customXml/itemProps1.xml><?xml version="1.0" encoding="utf-8"?>
-<ds:datastoreItem xmlns:ds="http://schemas.openxmlformats.org/officeDocument/2006/customXml" ds:itemID="{74C8E55A-E57B-4CB7-8F67-CA4036D7B6A3}">
+<ds:datastoreItem xmlns:ds="http://schemas.openxmlformats.org/officeDocument/2006/customXml" ds:itemID="{AA374E89-D98C-4B41-BEA3-A6BD264E115F}">
   <ds:schemaRefs>
     <ds:schemaRef ds:uri="http://schemas.openxmlformats.org/officeDocument/2006/bibliography"/>
   </ds:schemaRefs>

</xml_diff>